<commit_message>
new changes to bla performance
</commit_message>
<xml_diff>
--- a/Inverted_Exam_Angabe.docx
+++ b/Inverted_Exam_Angabe.docx
@@ -40,6 +40,35 @@
         <w:t>Exam</w:t>
       </w:r>
       <w:proofErr w:type="spellEnd"/>
+      <w:r>
+        <w:rPr>
+          <w:rFonts w:ascii="Times New Roman" w:hAnsi="Times New Roman" w:cs="Times New Roman"/>
+          <w:b/>
+          <w:sz w:val="32"/>
+        </w:rPr>
+        <w:t xml:space="preserve"> </w:t>
+      </w:r>
+    </w:p>
+    <w:p>
+      <w:pPr>
+        <w:spacing w:after="0"/>
+        <w:jc w:val="center"/>
+        <w:rPr>
+          <w:rFonts w:ascii="Times New Roman" w:hAnsi="Times New Roman" w:cs="Times New Roman"/>
+          <w:b/>
+          <w:i/>
+          <w:sz w:val="32"/>
+        </w:rPr>
+      </w:pPr>
+      <w:r>
+        <w:rPr>
+          <w:rFonts w:ascii="Times New Roman" w:hAnsi="Times New Roman" w:cs="Times New Roman"/>
+          <w:b/>
+          <w:i/>
+          <w:sz w:val="32"/>
+        </w:rPr>
+        <w:t>Angabe</w:t>
+      </w:r>
     </w:p>
     <w:p>
       <w:pPr>
@@ -358,8 +387,6 @@
         </w:rPr>
         <w:t>booking</w:t>
       </w:r>
-      <w:bookmarkStart w:id="0" w:name="_GoBack"/>
-      <w:bookmarkEnd w:id="0"/>
       <w:proofErr w:type="spellEnd"/>
     </w:p>
     <w:p>
@@ -381,6 +408,7 @@
           <w:rFonts w:ascii="Times New Roman" w:hAnsi="Times New Roman" w:cs="Times New Roman"/>
           <w:sz w:val="24"/>
         </w:rPr>
+        <w:lastRenderedPageBreak/>
         <w:t>cinema</w:t>
       </w:r>
       <w:proofErr w:type="spellEnd"/>
@@ -404,7 +432,6 @@
           <w:rFonts w:ascii="Times New Roman" w:hAnsi="Times New Roman" w:cs="Times New Roman"/>
           <w:sz w:val="24"/>
         </w:rPr>
-        <w:lastRenderedPageBreak/>
         <w:t>seat</w:t>
       </w:r>
       <w:proofErr w:type="spellEnd"/>
@@ -1674,15 +1701,360 @@
           <w:sz w:val="24"/>
         </w:rPr>
       </w:pPr>
+    </w:p>
+    <w:p>
+      <w:pPr>
+        <w:spacing w:after="0"/>
+        <w:rPr>
+          <w:rFonts w:ascii="Times New Roman" w:hAnsi="Times New Roman" w:cs="Times New Roman"/>
+          <w:sz w:val="24"/>
+        </w:rPr>
+      </w:pPr>
+    </w:p>
+    <w:p>
+      <w:pPr>
+        <w:spacing w:after="0"/>
+        <w:rPr>
+          <w:rFonts w:ascii="Times New Roman" w:hAnsi="Times New Roman" w:cs="Times New Roman"/>
+          <w:sz w:val="24"/>
+        </w:rPr>
+      </w:pPr>
+    </w:p>
+    <w:p>
+      <w:pPr>
+        <w:spacing w:after="0"/>
+        <w:jc w:val="center"/>
+        <w:rPr>
+          <w:rFonts w:ascii="Times New Roman" w:hAnsi="Times New Roman" w:cs="Times New Roman"/>
+          <w:b/>
+          <w:i/>
+          <w:sz w:val="32"/>
+        </w:rPr>
+      </w:pPr>
+      <w:r>
+        <w:rPr>
+          <w:rFonts w:ascii="Times New Roman" w:hAnsi="Times New Roman" w:cs="Times New Roman"/>
+          <w:b/>
+          <w:i/>
+          <w:sz w:val="32"/>
+        </w:rPr>
+        <w:t>Lösung</w:t>
+      </w:r>
+    </w:p>
+    <w:p>
+      <w:pPr>
+        <w:spacing w:after="0"/>
+        <w:rPr>
+          <w:rFonts w:ascii="Times New Roman" w:hAnsi="Times New Roman" w:cs="Times New Roman"/>
+          <w:sz w:val="24"/>
+        </w:rPr>
+      </w:pPr>
+    </w:p>
+    <w:p>
+      <w:pPr>
+        <w:spacing w:after="0"/>
+        <w:rPr>
+          <w:rFonts w:ascii="Times New Roman" w:hAnsi="Times New Roman" w:cs="Times New Roman"/>
+          <w:sz w:val="24"/>
+        </w:rPr>
+      </w:pPr>
+    </w:p>
+    <w:p>
+      <w:pPr>
+        <w:spacing w:after="0"/>
+        <w:rPr>
+          <w:rFonts w:ascii="Times New Roman" w:hAnsi="Times New Roman" w:cs="Times New Roman"/>
+          <w:sz w:val="24"/>
+        </w:rPr>
+      </w:pPr>
+    </w:p>
+    <w:p>
+      <w:pPr>
+        <w:spacing w:after="0"/>
+        <w:rPr>
+          <w:rFonts w:ascii="Times New Roman" w:hAnsi="Times New Roman" w:cs="Times New Roman"/>
+          <w:sz w:val="24"/>
+        </w:rPr>
+      </w:pPr>
+      <w:r>
+        <w:rPr>
+          <w:rFonts w:ascii="Times New Roman" w:hAnsi="Times New Roman" w:cs="Times New Roman"/>
+          <w:sz w:val="24"/>
+        </w:rPr>
+        <w:t xml:space="preserve">1.) Im </w:t>
+      </w:r>
       <w:proofErr w:type="spellStart"/>
       <w:r>
         <w:rPr>
           <w:rFonts w:ascii="Times New Roman" w:hAnsi="Times New Roman" w:cs="Times New Roman"/>
           <w:sz w:val="24"/>
         </w:rPr>
-        <w:t>dsgdfgdfg</w:t>
+        <w:t>CustomerDAO</w:t>
       </w:r>
       <w:proofErr w:type="spellEnd"/>
+      <w:r>
+        <w:rPr>
+          <w:rFonts w:ascii="Times New Roman" w:hAnsi="Times New Roman" w:cs="Times New Roman"/>
+          <w:sz w:val="24"/>
+        </w:rPr>
+        <w:t xml:space="preserve"> können in der Methode </w:t>
+      </w:r>
+      <w:proofErr w:type="spellStart"/>
+      <w:proofErr w:type="gramStart"/>
+      <w:r>
+        <w:rPr>
+          <w:rFonts w:ascii="Times New Roman" w:hAnsi="Times New Roman" w:cs="Times New Roman"/>
+          <w:sz w:val="24"/>
+        </w:rPr>
+        <w:t>reserve</w:t>
+      </w:r>
+      <w:proofErr w:type="spellEnd"/>
+      <w:r>
+        <w:rPr>
+          <w:rFonts w:ascii="Times New Roman" w:hAnsi="Times New Roman" w:cs="Times New Roman"/>
+          <w:sz w:val="24"/>
+        </w:rPr>
+        <w:t>(</w:t>
+      </w:r>
+      <w:proofErr w:type="gramEnd"/>
+      <w:r>
+        <w:rPr>
+          <w:rFonts w:ascii="Times New Roman" w:hAnsi="Times New Roman" w:cs="Times New Roman"/>
+          <w:sz w:val="24"/>
+        </w:rPr>
+        <w:t>) gleich die übergebenen IDs verwendet werden anstatt zuerst ein Seat- und Screening-Objekt zu erstellen.</w:t>
+      </w:r>
+    </w:p>
+    <w:p>
+      <w:pPr>
+        <w:spacing w:after="0"/>
+        <w:rPr>
+          <w:rFonts w:ascii="Times New Roman" w:hAnsi="Times New Roman" w:cs="Times New Roman"/>
+          <w:sz w:val="24"/>
+        </w:rPr>
+      </w:pPr>
+    </w:p>
+    <w:p>
+      <w:pPr>
+        <w:spacing w:after="0"/>
+        <w:rPr>
+          <w:rFonts w:ascii="Times New Roman" w:hAnsi="Times New Roman" w:cs="Times New Roman"/>
+          <w:sz w:val="24"/>
+        </w:rPr>
+      </w:pPr>
+      <w:r>
+        <w:rPr>
+          <w:rFonts w:ascii="Times New Roman" w:hAnsi="Times New Roman" w:cs="Times New Roman"/>
+          <w:sz w:val="24"/>
+        </w:rPr>
+        <w:t xml:space="preserve">2.) Des Weiteren können im </w:t>
+      </w:r>
+      <w:proofErr w:type="spellStart"/>
+      <w:r>
+        <w:rPr>
+          <w:rFonts w:ascii="Times New Roman" w:hAnsi="Times New Roman" w:cs="Times New Roman"/>
+          <w:sz w:val="24"/>
+        </w:rPr>
+        <w:t>Seat</w:t>
+      </w:r>
+      <w:r>
+        <w:rPr>
+          <w:rFonts w:ascii="Times New Roman" w:hAnsi="Times New Roman" w:cs="Times New Roman"/>
+          <w:sz w:val="24"/>
+        </w:rPr>
+        <w:t>DAO</w:t>
+      </w:r>
+      <w:proofErr w:type="spellEnd"/>
+      <w:r>
+        <w:rPr>
+          <w:rFonts w:ascii="Times New Roman" w:hAnsi="Times New Roman" w:cs="Times New Roman"/>
+          <w:sz w:val="24"/>
+        </w:rPr>
+        <w:t xml:space="preserve"> </w:t>
+      </w:r>
+      <w:r>
+        <w:rPr>
+          <w:rFonts w:ascii="Times New Roman" w:hAnsi="Times New Roman" w:cs="Times New Roman"/>
+          <w:sz w:val="24"/>
+        </w:rPr>
+        <w:t xml:space="preserve">in der Methode </w:t>
+      </w:r>
+      <w:proofErr w:type="spellStart"/>
+      <w:proofErr w:type="gramStart"/>
+      <w:r>
+        <w:rPr>
+          <w:rFonts w:ascii="Times New Roman" w:hAnsi="Times New Roman" w:cs="Times New Roman"/>
+          <w:sz w:val="24"/>
+        </w:rPr>
+        <w:t>isFree</w:t>
+      </w:r>
+      <w:proofErr w:type="spellEnd"/>
+      <w:r>
+        <w:rPr>
+          <w:rFonts w:ascii="Times New Roman" w:hAnsi="Times New Roman" w:cs="Times New Roman"/>
+          <w:sz w:val="24"/>
+        </w:rPr>
+        <w:t>(</w:t>
+      </w:r>
+      <w:proofErr w:type="gramEnd"/>
+      <w:r>
+        <w:rPr>
+          <w:rFonts w:ascii="Times New Roman" w:hAnsi="Times New Roman" w:cs="Times New Roman"/>
+          <w:sz w:val="24"/>
+        </w:rPr>
+        <w:t xml:space="preserve">) </w:t>
+      </w:r>
+      <w:r>
+        <w:rPr>
+          <w:rFonts w:ascii="Times New Roman" w:hAnsi="Times New Roman" w:cs="Times New Roman"/>
+          <w:sz w:val="24"/>
+        </w:rPr>
+        <w:t>ebenfalls sofort</w:t>
+      </w:r>
+      <w:r>
+        <w:rPr>
+          <w:rFonts w:ascii="Times New Roman" w:hAnsi="Times New Roman" w:cs="Times New Roman"/>
+          <w:sz w:val="24"/>
+        </w:rPr>
+        <w:t xml:space="preserve"> die übergebenen IDs verwendet werden anstatt zuerst ein Seat- und Screening-Objekt zu erstellen.</w:t>
+      </w:r>
+    </w:p>
+    <w:p>
+      <w:pPr>
+        <w:spacing w:after="0"/>
+        <w:rPr>
+          <w:rFonts w:ascii="Times New Roman" w:hAnsi="Times New Roman" w:cs="Times New Roman"/>
+          <w:sz w:val="24"/>
+        </w:rPr>
+      </w:pPr>
+    </w:p>
+    <w:p>
+      <w:pPr>
+        <w:spacing w:after="0"/>
+        <w:rPr>
+          <w:rFonts w:ascii="Times New Roman" w:hAnsi="Times New Roman" w:cs="Times New Roman"/>
+          <w:sz w:val="24"/>
+        </w:rPr>
+      </w:pPr>
+      <w:r>
+        <w:rPr>
+          <w:rFonts w:ascii="Times New Roman" w:hAnsi="Times New Roman" w:cs="Times New Roman"/>
+          <w:sz w:val="24"/>
+        </w:rPr>
+        <w:t xml:space="preserve">3.) </w:t>
+      </w:r>
+      <w:r>
+        <w:rPr>
+          <w:rFonts w:ascii="Times New Roman" w:hAnsi="Times New Roman" w:cs="Times New Roman"/>
+          <w:sz w:val="24"/>
+        </w:rPr>
+        <w:t>Zusätzlich w</w:t>
+      </w:r>
+      <w:r>
+        <w:rPr>
+          <w:rFonts w:ascii="Times New Roman" w:hAnsi="Times New Roman" w:cs="Times New Roman"/>
+          <w:sz w:val="24"/>
+        </w:rPr>
+        <w:t>erden</w:t>
+      </w:r>
+      <w:r>
+        <w:rPr>
+          <w:rFonts w:ascii="Times New Roman" w:hAnsi="Times New Roman" w:cs="Times New Roman"/>
+          <w:sz w:val="24"/>
+        </w:rPr>
+        <w:t xml:space="preserve"> unsinnigerweise im </w:t>
+      </w:r>
+      <w:proofErr w:type="spellStart"/>
+      <w:r>
+        <w:rPr>
+          <w:rFonts w:ascii="Times New Roman" w:hAnsi="Times New Roman" w:cs="Times New Roman"/>
+          <w:sz w:val="24"/>
+        </w:rPr>
+        <w:t>SeatDAO</w:t>
+      </w:r>
+      <w:proofErr w:type="spellEnd"/>
+      <w:r>
+        <w:rPr>
+          <w:rFonts w:ascii="Times New Roman" w:hAnsi="Times New Roman" w:cs="Times New Roman"/>
+          <w:sz w:val="24"/>
+        </w:rPr>
+        <w:t xml:space="preserve"> in der Methode </w:t>
+      </w:r>
+      <w:proofErr w:type="spellStart"/>
+      <w:proofErr w:type="gramStart"/>
+      <w:r>
+        <w:rPr>
+          <w:rFonts w:ascii="Times New Roman" w:hAnsi="Times New Roman" w:cs="Times New Roman"/>
+          <w:sz w:val="24"/>
+        </w:rPr>
+        <w:t>isFree</w:t>
+      </w:r>
+      <w:proofErr w:type="spellEnd"/>
+      <w:r>
+        <w:rPr>
+          <w:rFonts w:ascii="Times New Roman" w:hAnsi="Times New Roman" w:cs="Times New Roman"/>
+          <w:sz w:val="24"/>
+        </w:rPr>
+        <w:t>(</w:t>
+      </w:r>
+      <w:proofErr w:type="gramEnd"/>
+      <w:r>
+        <w:rPr>
+          <w:rFonts w:ascii="Times New Roman" w:hAnsi="Times New Roman" w:cs="Times New Roman"/>
+          <w:sz w:val="24"/>
+        </w:rPr>
+        <w:t>)</w:t>
+      </w:r>
+      <w:r>
+        <w:rPr>
+          <w:rFonts w:ascii="Times New Roman" w:hAnsi="Times New Roman" w:cs="Times New Roman"/>
+          <w:sz w:val="24"/>
+        </w:rPr>
+        <w:t xml:space="preserve"> alle </w:t>
+      </w:r>
+      <w:proofErr w:type="spellStart"/>
+      <w:r>
+        <w:rPr>
+          <w:rFonts w:ascii="Times New Roman" w:hAnsi="Times New Roman" w:cs="Times New Roman"/>
+          <w:sz w:val="24"/>
+        </w:rPr>
+        <w:t>Seats</w:t>
+      </w:r>
+      <w:proofErr w:type="spellEnd"/>
+      <w:r>
+        <w:rPr>
+          <w:rFonts w:ascii="Times New Roman" w:hAnsi="Times New Roman" w:cs="Times New Roman"/>
+          <w:sz w:val="24"/>
+        </w:rPr>
+        <w:t xml:space="preserve"> ausgelesen, danach wird überprüft, ob die IDs mit der übergebenen überein stimmen und wenn ja, wird der Seat in der Variable, die wir in Punkt 2 erstellt haben, gespeichert.</w:t>
+      </w:r>
+    </w:p>
+    <w:p>
+      <w:pPr>
+        <w:spacing w:after="0"/>
+        <w:rPr>
+          <w:rFonts w:ascii="Times New Roman" w:hAnsi="Times New Roman" w:cs="Times New Roman"/>
+          <w:sz w:val="24"/>
+        </w:rPr>
+      </w:pPr>
+    </w:p>
+    <w:p>
+      <w:pPr>
+        <w:spacing w:after="0"/>
+        <w:rPr>
+          <w:rFonts w:ascii="Times New Roman" w:hAnsi="Times New Roman" w:cs="Times New Roman"/>
+          <w:sz w:val="24"/>
+        </w:rPr>
+      </w:pPr>
+      <w:r>
+        <w:rPr>
+          <w:rFonts w:ascii="Times New Roman" w:hAnsi="Times New Roman" w:cs="Times New Roman"/>
+          <w:sz w:val="24"/>
+        </w:rPr>
+        <w:t xml:space="preserve">4.) </w:t>
+      </w:r>
+      <w:bookmarkStart w:id="0" w:name="_GoBack"/>
+      <w:bookmarkEnd w:id="0"/>
     </w:p>
     <w:p>
       <w:pPr>

</xml_diff>

<commit_message>
ACHTUNG: hab is solution project gelöscht, weil es ständig fehler wegen der struktur geworfen hat (packages waren weg, eine kopie vom scr ordner war auf einmal da etc). Dann hab ich das exam project kopiert und all die Punkte aus dem Lösungsdokument noch mal rückgängig gemacht. jz laufen beide wieder durch bei mir, das solution project a bissi schneller. -------------> bei dir dann ned vergessen, des neue zu importieren und is alte zu löschen :)
</commit_message>
<xml_diff>
--- a/Inverted_Exam_Angabe.docx
+++ b/Inverted_Exam_Angabe.docx
@@ -124,7 +124,7 @@
           <w:rFonts w:ascii="Times New Roman" w:hAnsi="Times New Roman" w:cs="Times New Roman"/>
           <w:sz w:val="24"/>
         </w:rPr>
-        <w:t>. Infolgedessen schlichen sich erhebliche Performance</w:t>
+        <w:t>. Infolgedessen schlichen sich Performance</w:t>
       </w:r>
       <w:r>
         <w:rPr>
@@ -1656,405 +1656,35 @@
         </w:rPr>
         <w:t xml:space="preserve"> Läuft die gewünschte Filmvorführung auch in dem Saal, in dem auch der Sitzplatz reserviert wurde und ist dieser Sitzplatz noch frei bzw. gibt es bereits eine Reservierung für den angestrebten Sitzplatz und der angestrebten Vorführung oder nicht?</w:t>
       </w:r>
-    </w:p>
-    <w:p>
-      <w:pPr>
-        <w:spacing w:after="0"/>
-        <w:rPr>
-          <w:rFonts w:ascii="Times New Roman" w:hAnsi="Times New Roman" w:cs="Times New Roman"/>
-          <w:sz w:val="24"/>
-        </w:rPr>
-      </w:pPr>
-    </w:p>
-    <w:p>
-      <w:pPr>
-        <w:spacing w:after="0"/>
-        <w:rPr>
-          <w:rFonts w:ascii="Times New Roman" w:hAnsi="Times New Roman" w:cs="Times New Roman"/>
-          <w:sz w:val="24"/>
-        </w:rPr>
-      </w:pPr>
-    </w:p>
-    <w:p>
-      <w:pPr>
-        <w:spacing w:after="0"/>
-        <w:rPr>
-          <w:rFonts w:ascii="Times New Roman" w:hAnsi="Times New Roman" w:cs="Times New Roman"/>
-          <w:sz w:val="24"/>
-        </w:rPr>
-      </w:pPr>
-    </w:p>
-    <w:p>
-      <w:pPr>
-        <w:spacing w:after="0"/>
-        <w:rPr>
-          <w:rFonts w:ascii="Times New Roman" w:hAnsi="Times New Roman" w:cs="Times New Roman"/>
-          <w:sz w:val="24"/>
-        </w:rPr>
-      </w:pPr>
-    </w:p>
-    <w:p>
-      <w:pPr>
-        <w:spacing w:after="0"/>
-        <w:rPr>
-          <w:rFonts w:ascii="Times New Roman" w:hAnsi="Times New Roman" w:cs="Times New Roman"/>
-          <w:sz w:val="24"/>
-        </w:rPr>
-      </w:pPr>
-    </w:p>
-    <w:p>
-      <w:pPr>
-        <w:spacing w:after="0"/>
-        <w:rPr>
-          <w:rFonts w:ascii="Times New Roman" w:hAnsi="Times New Roman" w:cs="Times New Roman"/>
-          <w:sz w:val="24"/>
-        </w:rPr>
-      </w:pPr>
-    </w:p>
-    <w:p>
-      <w:pPr>
-        <w:spacing w:after="0"/>
-        <w:rPr>
-          <w:rFonts w:ascii="Times New Roman" w:hAnsi="Times New Roman" w:cs="Times New Roman"/>
-          <w:sz w:val="24"/>
-        </w:rPr>
-      </w:pPr>
-    </w:p>
-    <w:p>
-      <w:pPr>
-        <w:spacing w:after="0"/>
-        <w:jc w:val="center"/>
-        <w:rPr>
-          <w:rFonts w:ascii="Times New Roman" w:hAnsi="Times New Roman" w:cs="Times New Roman"/>
-          <w:b/>
-          <w:i/>
-          <w:sz w:val="32"/>
-        </w:rPr>
-      </w:pPr>
-      <w:r>
-        <w:rPr>
-          <w:rFonts w:ascii="Times New Roman" w:hAnsi="Times New Roman" w:cs="Times New Roman"/>
-          <w:b/>
-          <w:i/>
-          <w:sz w:val="32"/>
-        </w:rPr>
-        <w:t>Lösung</w:t>
-      </w:r>
-    </w:p>
-    <w:p>
-      <w:pPr>
-        <w:spacing w:after="0"/>
-        <w:rPr>
-          <w:rFonts w:ascii="Times New Roman" w:hAnsi="Times New Roman" w:cs="Times New Roman"/>
-          <w:sz w:val="24"/>
-        </w:rPr>
-      </w:pPr>
-    </w:p>
-    <w:p>
-      <w:pPr>
-        <w:spacing w:after="0"/>
-        <w:rPr>
-          <w:rFonts w:ascii="Times New Roman" w:hAnsi="Times New Roman" w:cs="Times New Roman"/>
-          <w:sz w:val="24"/>
-        </w:rPr>
-      </w:pPr>
-    </w:p>
-    <w:p>
-      <w:pPr>
-        <w:spacing w:after="0"/>
-        <w:rPr>
-          <w:rFonts w:ascii="Times New Roman" w:hAnsi="Times New Roman" w:cs="Times New Roman"/>
-          <w:sz w:val="24"/>
-        </w:rPr>
-      </w:pPr>
-    </w:p>
-    <w:p>
-      <w:pPr>
-        <w:spacing w:after="0"/>
-        <w:rPr>
-          <w:rFonts w:ascii="Times New Roman" w:hAnsi="Times New Roman" w:cs="Times New Roman"/>
-          <w:sz w:val="24"/>
-        </w:rPr>
-      </w:pPr>
-      <w:r>
-        <w:rPr>
-          <w:rFonts w:ascii="Times New Roman" w:hAnsi="Times New Roman" w:cs="Times New Roman"/>
-          <w:sz w:val="24"/>
-        </w:rPr>
-        <w:t xml:space="preserve">1.) Im </w:t>
-      </w:r>
-      <w:proofErr w:type="spellStart"/>
-      <w:r>
-        <w:rPr>
-          <w:rFonts w:ascii="Times New Roman" w:hAnsi="Times New Roman" w:cs="Times New Roman"/>
-          <w:sz w:val="24"/>
-        </w:rPr>
-        <w:t>CustomerDAO</w:t>
-      </w:r>
-      <w:proofErr w:type="spellEnd"/>
-      <w:r>
-        <w:rPr>
-          <w:rFonts w:ascii="Times New Roman" w:hAnsi="Times New Roman" w:cs="Times New Roman"/>
-          <w:sz w:val="24"/>
-        </w:rPr>
-        <w:t xml:space="preserve"> können in der Methode </w:t>
-      </w:r>
-      <w:proofErr w:type="spellStart"/>
-      <w:proofErr w:type="gramStart"/>
-      <w:r>
-        <w:rPr>
-          <w:rFonts w:ascii="Times New Roman" w:hAnsi="Times New Roman" w:cs="Times New Roman"/>
-          <w:sz w:val="24"/>
-        </w:rPr>
-        <w:t>reserve</w:t>
-      </w:r>
-      <w:proofErr w:type="spellEnd"/>
-      <w:r>
-        <w:rPr>
-          <w:rFonts w:ascii="Times New Roman" w:hAnsi="Times New Roman" w:cs="Times New Roman"/>
-          <w:sz w:val="24"/>
-        </w:rPr>
-        <w:t>(</w:t>
-      </w:r>
-      <w:proofErr w:type="gramEnd"/>
-      <w:r>
-        <w:rPr>
-          <w:rFonts w:ascii="Times New Roman" w:hAnsi="Times New Roman" w:cs="Times New Roman"/>
-          <w:sz w:val="24"/>
-        </w:rPr>
-        <w:t>) gleich die übergebenen IDs verwendet werden anstatt zuerst ein Seat- und Screening-Objekt zu erstellen.</w:t>
-      </w:r>
-    </w:p>
-    <w:p>
-      <w:pPr>
-        <w:spacing w:after="0"/>
-        <w:rPr>
-          <w:rFonts w:ascii="Times New Roman" w:hAnsi="Times New Roman" w:cs="Times New Roman"/>
-          <w:sz w:val="24"/>
-        </w:rPr>
-      </w:pPr>
-    </w:p>
-    <w:p>
-      <w:pPr>
-        <w:spacing w:after="0"/>
-        <w:rPr>
-          <w:rFonts w:ascii="Times New Roman" w:hAnsi="Times New Roman" w:cs="Times New Roman"/>
-          <w:sz w:val="24"/>
-        </w:rPr>
-      </w:pPr>
-      <w:r>
-        <w:rPr>
-          <w:rFonts w:ascii="Times New Roman" w:hAnsi="Times New Roman" w:cs="Times New Roman"/>
-          <w:sz w:val="24"/>
-        </w:rPr>
-        <w:t xml:space="preserve">2.) Des Weiteren können im </w:t>
-      </w:r>
-      <w:proofErr w:type="spellStart"/>
-      <w:r>
-        <w:rPr>
-          <w:rFonts w:ascii="Times New Roman" w:hAnsi="Times New Roman" w:cs="Times New Roman"/>
-          <w:sz w:val="24"/>
-        </w:rPr>
-        <w:t>Seat</w:t>
-      </w:r>
-      <w:r>
-        <w:rPr>
-          <w:rFonts w:ascii="Times New Roman" w:hAnsi="Times New Roman" w:cs="Times New Roman"/>
-          <w:sz w:val="24"/>
-        </w:rPr>
-        <w:t>DAO</w:t>
-      </w:r>
-      <w:proofErr w:type="spellEnd"/>
-      <w:r>
-        <w:rPr>
-          <w:rFonts w:ascii="Times New Roman" w:hAnsi="Times New Roman" w:cs="Times New Roman"/>
-          <w:sz w:val="24"/>
-        </w:rPr>
-        <w:t xml:space="preserve"> </w:t>
-      </w:r>
-      <w:r>
-        <w:rPr>
-          <w:rFonts w:ascii="Times New Roman" w:hAnsi="Times New Roman" w:cs="Times New Roman"/>
-          <w:sz w:val="24"/>
-        </w:rPr>
-        <w:t xml:space="preserve">in der Methode </w:t>
-      </w:r>
-      <w:proofErr w:type="spellStart"/>
-      <w:proofErr w:type="gramStart"/>
-      <w:r>
-        <w:rPr>
-          <w:rFonts w:ascii="Times New Roman" w:hAnsi="Times New Roman" w:cs="Times New Roman"/>
-          <w:sz w:val="24"/>
-        </w:rPr>
-        <w:t>isFree</w:t>
-      </w:r>
-      <w:proofErr w:type="spellEnd"/>
-      <w:r>
-        <w:rPr>
-          <w:rFonts w:ascii="Times New Roman" w:hAnsi="Times New Roman" w:cs="Times New Roman"/>
-          <w:sz w:val="24"/>
-        </w:rPr>
-        <w:t>(</w:t>
-      </w:r>
-      <w:proofErr w:type="gramEnd"/>
-      <w:r>
-        <w:rPr>
-          <w:rFonts w:ascii="Times New Roman" w:hAnsi="Times New Roman" w:cs="Times New Roman"/>
-          <w:sz w:val="24"/>
-        </w:rPr>
-        <w:t xml:space="preserve">) </w:t>
-      </w:r>
-      <w:r>
-        <w:rPr>
-          <w:rFonts w:ascii="Times New Roman" w:hAnsi="Times New Roman" w:cs="Times New Roman"/>
-          <w:sz w:val="24"/>
-        </w:rPr>
-        <w:t>ebenfalls sofort</w:t>
-      </w:r>
-      <w:r>
-        <w:rPr>
-          <w:rFonts w:ascii="Times New Roman" w:hAnsi="Times New Roman" w:cs="Times New Roman"/>
-          <w:sz w:val="24"/>
-        </w:rPr>
-        <w:t xml:space="preserve"> die übergebenen IDs verwendet werden anstatt zuerst ein Seat- und Screening-Objekt zu erstellen.</w:t>
-      </w:r>
-    </w:p>
-    <w:p>
-      <w:pPr>
-        <w:spacing w:after="0"/>
-        <w:rPr>
-          <w:rFonts w:ascii="Times New Roman" w:hAnsi="Times New Roman" w:cs="Times New Roman"/>
-          <w:sz w:val="24"/>
-        </w:rPr>
-      </w:pPr>
-    </w:p>
-    <w:p>
-      <w:pPr>
-        <w:spacing w:after="0"/>
-        <w:rPr>
-          <w:rFonts w:ascii="Times New Roman" w:hAnsi="Times New Roman" w:cs="Times New Roman"/>
-          <w:sz w:val="24"/>
-        </w:rPr>
-      </w:pPr>
-      <w:r>
-        <w:rPr>
-          <w:rFonts w:ascii="Times New Roman" w:hAnsi="Times New Roman" w:cs="Times New Roman"/>
-          <w:sz w:val="24"/>
-        </w:rPr>
-        <w:t xml:space="preserve">3.) </w:t>
-      </w:r>
-      <w:r>
-        <w:rPr>
-          <w:rFonts w:ascii="Times New Roman" w:hAnsi="Times New Roman" w:cs="Times New Roman"/>
-          <w:sz w:val="24"/>
-        </w:rPr>
-        <w:t>Zusätzlich w</w:t>
-      </w:r>
-      <w:r>
-        <w:rPr>
-          <w:rFonts w:ascii="Times New Roman" w:hAnsi="Times New Roman" w:cs="Times New Roman"/>
-          <w:sz w:val="24"/>
-        </w:rPr>
-        <w:t>erden</w:t>
-      </w:r>
-      <w:r>
-        <w:rPr>
-          <w:rFonts w:ascii="Times New Roman" w:hAnsi="Times New Roman" w:cs="Times New Roman"/>
-          <w:sz w:val="24"/>
-        </w:rPr>
-        <w:t xml:space="preserve"> unsinnigerweise im </w:t>
-      </w:r>
-      <w:proofErr w:type="spellStart"/>
-      <w:r>
-        <w:rPr>
-          <w:rFonts w:ascii="Times New Roman" w:hAnsi="Times New Roman" w:cs="Times New Roman"/>
-          <w:sz w:val="24"/>
-        </w:rPr>
-        <w:t>SeatDAO</w:t>
-      </w:r>
-      <w:proofErr w:type="spellEnd"/>
-      <w:r>
-        <w:rPr>
-          <w:rFonts w:ascii="Times New Roman" w:hAnsi="Times New Roman" w:cs="Times New Roman"/>
-          <w:sz w:val="24"/>
-        </w:rPr>
-        <w:t xml:space="preserve"> in der Methode </w:t>
-      </w:r>
-      <w:proofErr w:type="spellStart"/>
-      <w:proofErr w:type="gramStart"/>
-      <w:r>
-        <w:rPr>
-          <w:rFonts w:ascii="Times New Roman" w:hAnsi="Times New Roman" w:cs="Times New Roman"/>
-          <w:sz w:val="24"/>
-        </w:rPr>
-        <w:t>isFree</w:t>
-      </w:r>
-      <w:proofErr w:type="spellEnd"/>
-      <w:r>
-        <w:rPr>
-          <w:rFonts w:ascii="Times New Roman" w:hAnsi="Times New Roman" w:cs="Times New Roman"/>
-          <w:sz w:val="24"/>
-        </w:rPr>
-        <w:t>(</w:t>
-      </w:r>
-      <w:proofErr w:type="gramEnd"/>
-      <w:r>
-        <w:rPr>
-          <w:rFonts w:ascii="Times New Roman" w:hAnsi="Times New Roman" w:cs="Times New Roman"/>
-          <w:sz w:val="24"/>
-        </w:rPr>
-        <w:t>)</w:t>
-      </w:r>
-      <w:r>
-        <w:rPr>
-          <w:rFonts w:ascii="Times New Roman" w:hAnsi="Times New Roman" w:cs="Times New Roman"/>
-          <w:sz w:val="24"/>
-        </w:rPr>
-        <w:t xml:space="preserve"> alle </w:t>
-      </w:r>
-      <w:proofErr w:type="spellStart"/>
-      <w:r>
-        <w:rPr>
-          <w:rFonts w:ascii="Times New Roman" w:hAnsi="Times New Roman" w:cs="Times New Roman"/>
-          <w:sz w:val="24"/>
-        </w:rPr>
-        <w:t>Seats</w:t>
-      </w:r>
-      <w:proofErr w:type="spellEnd"/>
-      <w:r>
-        <w:rPr>
-          <w:rFonts w:ascii="Times New Roman" w:hAnsi="Times New Roman" w:cs="Times New Roman"/>
-          <w:sz w:val="24"/>
-        </w:rPr>
-        <w:t xml:space="preserve"> ausgelesen, danach wird überprüft, ob die IDs mit der übergebenen überein stimmen und wenn ja, wird der Seat in der Variable, die wir in Punkt 2 erstellt haben, gespeichert.</w:t>
-      </w:r>
-    </w:p>
-    <w:p>
-      <w:pPr>
-        <w:spacing w:after="0"/>
-        <w:rPr>
-          <w:rFonts w:ascii="Times New Roman" w:hAnsi="Times New Roman" w:cs="Times New Roman"/>
-          <w:sz w:val="24"/>
-        </w:rPr>
-      </w:pPr>
-    </w:p>
-    <w:p>
-      <w:pPr>
-        <w:spacing w:after="0"/>
-        <w:rPr>
-          <w:rFonts w:ascii="Times New Roman" w:hAnsi="Times New Roman" w:cs="Times New Roman"/>
-          <w:sz w:val="24"/>
-        </w:rPr>
-      </w:pPr>
-      <w:r>
-        <w:rPr>
-          <w:rFonts w:ascii="Times New Roman" w:hAnsi="Times New Roman" w:cs="Times New Roman"/>
-          <w:sz w:val="24"/>
-        </w:rPr>
-        <w:t xml:space="preserve">4.) </w:t>
-      </w:r>
       <w:bookmarkStart w:id="0" w:name="_GoBack"/>
       <w:bookmarkEnd w:id="0"/>
+    </w:p>
+    <w:p>
+      <w:pPr>
+        <w:spacing w:after="0"/>
+        <w:rPr>
+          <w:rFonts w:ascii="Times New Roman" w:hAnsi="Times New Roman" w:cs="Times New Roman"/>
+          <w:sz w:val="24"/>
+        </w:rPr>
+      </w:pPr>
+    </w:p>
+    <w:p>
+      <w:pPr>
+        <w:spacing w:after="0"/>
+        <w:rPr>
+          <w:rFonts w:ascii="Times New Roman" w:hAnsi="Times New Roman" w:cs="Times New Roman"/>
+          <w:sz w:val="24"/>
+        </w:rPr>
+      </w:pPr>
+    </w:p>
+    <w:p>
+      <w:pPr>
+        <w:spacing w:after="0"/>
+        <w:rPr>
+          <w:rFonts w:ascii="Times New Roman" w:hAnsi="Times New Roman" w:cs="Times New Roman"/>
+          <w:sz w:val="24"/>
+        </w:rPr>
+      </w:pPr>
     </w:p>
     <w:p>
       <w:pPr>
@@ -2175,7 +1805,7 @@
                 <w:bCs/>
                 <w:noProof/>
               </w:rPr>
-              <w:t>2</w:t>
+              <w:t>3</w:t>
             </w:r>
             <w:r>
               <w:rPr>

</xml_diff>

<commit_message>
angabe so gut wie fertig
</commit_message>
<xml_diff>
--- a/Inverted_Exam_Angabe.docx
+++ b/Inverted_Exam_Angabe.docx
@@ -85,14 +85,14 @@
         <w:rPr>
           <w:rFonts w:ascii="Times New Roman" w:hAnsi="Times New Roman" w:cs="Times New Roman"/>
           <w:b/>
-          <w:sz w:val="24"/>
+          <w:sz w:val="28"/>
         </w:rPr>
       </w:pPr>
       <w:r>
         <w:rPr>
           <w:rFonts w:ascii="Times New Roman" w:hAnsi="Times New Roman" w:cs="Times New Roman"/>
           <w:b/>
-          <w:sz w:val="24"/>
+          <w:sz w:val="28"/>
         </w:rPr>
         <w:t>Hintergrund:</w:t>
       </w:r>
@@ -385,6 +385,7 @@
           <w:rFonts w:ascii="Times New Roman" w:hAnsi="Times New Roman" w:cs="Times New Roman"/>
           <w:sz w:val="24"/>
         </w:rPr>
+        <w:lastRenderedPageBreak/>
         <w:t>booking</w:t>
       </w:r>
       <w:proofErr w:type="spellEnd"/>
@@ -408,7 +409,6 @@
           <w:rFonts w:ascii="Times New Roman" w:hAnsi="Times New Roman" w:cs="Times New Roman"/>
           <w:sz w:val="24"/>
         </w:rPr>
-        <w:lastRenderedPageBreak/>
         <w:t>cinema</w:t>
       </w:r>
       <w:proofErr w:type="spellEnd"/>
@@ -517,14 +517,12 @@
         <w:spacing w:after="0"/>
         <w:rPr>
           <w:rFonts w:ascii="Times New Roman" w:hAnsi="Times New Roman" w:cs="Times New Roman"/>
-          <w:strike/>
-          <w:sz w:val="24"/>
-        </w:rPr>
-      </w:pPr>
-      <w:r>
-        <w:rPr>
-          <w:rFonts w:ascii="Times New Roman" w:hAnsi="Times New Roman" w:cs="Times New Roman"/>
-          <w:strike/>
+          <w:sz w:val="24"/>
+        </w:rPr>
+      </w:pPr>
+      <w:r>
+        <w:rPr>
+          <w:rFonts w:ascii="Times New Roman" w:hAnsi="Times New Roman" w:cs="Times New Roman"/>
           <w:sz w:val="24"/>
         </w:rPr>
         <w:t>Im Ordner /</w:t>
@@ -533,41 +531,43 @@
       <w:r>
         <w:rPr>
           <w:rFonts w:ascii="Times New Roman" w:hAnsi="Times New Roman" w:cs="Times New Roman"/>
-          <w:strike/>
-          <w:sz w:val="24"/>
-        </w:rPr>
-        <w:t>db</w:t>
+          <w:sz w:val="24"/>
+        </w:rPr>
+        <w:t>scr</w:t>
       </w:r>
       <w:proofErr w:type="spellEnd"/>
       <w:r>
         <w:rPr>
           <w:rFonts w:ascii="Times New Roman" w:hAnsi="Times New Roman" w:cs="Times New Roman"/>
-          <w:strike/>
-          <w:sz w:val="24"/>
-        </w:rPr>
-        <w:t xml:space="preserve"> des entpackten ZIP-Files befinden sich sämtliche SQL</w:t>
-      </w:r>
-      <w:r>
-        <w:rPr>
-          <w:rFonts w:ascii="Times New Roman" w:hAnsi="Times New Roman" w:cs="Times New Roman"/>
-          <w:strike/>
-          <w:sz w:val="24"/>
-        </w:rPr>
-        <w:t xml:space="preserve">-Dateien mit den </w:t>
-      </w:r>
-      <w:r>
-        <w:rPr>
-          <w:rFonts w:ascii="Times New Roman" w:hAnsi="Times New Roman" w:cs="Times New Roman"/>
-          <w:strike/>
-          <w:sz w:val="24"/>
-        </w:rPr>
-        <w:t xml:space="preserve">Datensätzen für die jeweiligen Tabellen sowie der </w:t>
+          <w:sz w:val="24"/>
+        </w:rPr>
+        <w:t xml:space="preserve"> des entpackten </w:t>
+      </w:r>
+      <w:r>
+        <w:rPr>
+          <w:rFonts w:ascii="Times New Roman" w:hAnsi="Times New Roman" w:cs="Times New Roman"/>
+          <w:sz w:val="24"/>
+        </w:rPr>
+        <w:t>Projektordners</w:t>
+      </w:r>
+      <w:r>
+        <w:rPr>
+          <w:rFonts w:ascii="Times New Roman" w:hAnsi="Times New Roman" w:cs="Times New Roman"/>
+          <w:sz w:val="24"/>
+        </w:rPr>
+        <w:t xml:space="preserve"> befinden sich </w:t>
+      </w:r>
+      <w:r>
+        <w:rPr>
+          <w:rFonts w:ascii="Times New Roman" w:hAnsi="Times New Roman" w:cs="Times New Roman"/>
+          <w:sz w:val="24"/>
+        </w:rPr>
+        <w:t xml:space="preserve">im </w:t>
       </w:r>
       <w:proofErr w:type="spellStart"/>
       <w:r>
         <w:rPr>
           <w:rFonts w:ascii="Times New Roman" w:hAnsi="Times New Roman" w:cs="Times New Roman"/>
-          <w:strike/>
           <w:sz w:val="24"/>
         </w:rPr>
         <w:t>init.sql</w:t>
@@ -576,7 +576,43 @@
       <w:r>
         <w:rPr>
           <w:rFonts w:ascii="Times New Roman" w:hAnsi="Times New Roman" w:cs="Times New Roman"/>
-          <w:strike/>
+          <w:sz w:val="24"/>
+        </w:rPr>
+        <w:t xml:space="preserve"> </w:t>
+      </w:r>
+      <w:r>
+        <w:rPr>
+          <w:rFonts w:ascii="Times New Roman" w:hAnsi="Times New Roman" w:cs="Times New Roman"/>
+          <w:sz w:val="24"/>
+        </w:rPr>
+        <w:t>sämtliche SQL</w:t>
+      </w:r>
+      <w:r>
+        <w:rPr>
+          <w:rFonts w:ascii="Times New Roman" w:hAnsi="Times New Roman" w:cs="Times New Roman"/>
+          <w:sz w:val="24"/>
+        </w:rPr>
+        <w:t>-</w:t>
+      </w:r>
+      <w:r>
+        <w:rPr>
+          <w:rFonts w:ascii="Times New Roman" w:hAnsi="Times New Roman" w:cs="Times New Roman"/>
+          <w:sz w:val="24"/>
+        </w:rPr>
+        <w:t xml:space="preserve">Testdaten bzw. auch die kreierte Datenstruktur. Die Create-Statements der </w:t>
+      </w:r>
+      <w:proofErr w:type="spellStart"/>
+      <w:r>
+        <w:rPr>
+          <w:rFonts w:ascii="Times New Roman" w:hAnsi="Times New Roman" w:cs="Times New Roman"/>
+          <w:sz w:val="24"/>
+        </w:rPr>
+        <w:t>init.sql</w:t>
+      </w:r>
+      <w:proofErr w:type="spellEnd"/>
+      <w:r>
+        <w:rPr>
+          <w:rFonts w:ascii="Times New Roman" w:hAnsi="Times New Roman" w:cs="Times New Roman"/>
           <w:sz w:val="24"/>
         </w:rPr>
         <w:t xml:space="preserve"> Datei</w:t>
@@ -584,34 +620,30 @@
       <w:r>
         <w:rPr>
           <w:rFonts w:ascii="Times New Roman" w:hAnsi="Times New Roman" w:cs="Times New Roman"/>
-          <w:strike/>
-          <w:sz w:val="24"/>
-        </w:rPr>
-        <w:t xml:space="preserve">, die </w:t>
-      </w:r>
-      <w:r>
-        <w:rPr>
-          <w:rFonts w:ascii="Times New Roman" w:hAnsi="Times New Roman" w:cs="Times New Roman"/>
-          <w:strike/>
-          <w:sz w:val="24"/>
-        </w:rPr>
-        <w:t>für d</w:t>
-      </w:r>
-      <w:r>
-        <w:rPr>
-          <w:rFonts w:ascii="Times New Roman" w:hAnsi="Times New Roman" w:cs="Times New Roman"/>
-          <w:strike/>
-          <w:sz w:val="24"/>
-        </w:rPr>
-        <w:t xml:space="preserve">as Verständnis der Aufgabenstellung auch hier angeführt </w:t>
-      </w:r>
-      <w:r>
-        <w:rPr>
-          <w:rFonts w:ascii="Times New Roman" w:hAnsi="Times New Roman" w:cs="Times New Roman"/>
-          <w:strike/>
-          <w:sz w:val="24"/>
-        </w:rPr>
-        <w:t>ist:</w:t>
+          <w:sz w:val="24"/>
+        </w:rPr>
+        <w:t xml:space="preserve"> sind für das </w:t>
+      </w:r>
+      <w:r>
+        <w:rPr>
+          <w:rFonts w:ascii="Times New Roman" w:hAnsi="Times New Roman" w:cs="Times New Roman"/>
+          <w:sz w:val="24"/>
+        </w:rPr>
+        <w:t>Verständnis der Aufga</w:t>
+      </w:r>
+      <w:r>
+        <w:rPr>
+          <w:rFonts w:ascii="Times New Roman" w:hAnsi="Times New Roman" w:cs="Times New Roman"/>
+          <w:sz w:val="24"/>
+        </w:rPr>
+        <w:t>benstellung auch hier grob angeführt</w:t>
+      </w:r>
+      <w:r>
+        <w:rPr>
+          <w:rFonts w:ascii="Times New Roman" w:hAnsi="Times New Roman" w:cs="Times New Roman"/>
+          <w:sz w:val="24"/>
+        </w:rPr>
+        <w:t>:</w:t>
       </w:r>
     </w:p>
     <w:p>
@@ -638,13 +670,13 @@
         <w:tblLook w:val="04A0" w:firstRow="1" w:lastRow="0" w:firstColumn="1" w:lastColumn="0" w:noHBand="0" w:noVBand="1"/>
       </w:tblPr>
       <w:tblGrid>
-        <w:gridCol w:w="5661"/>
-        <w:gridCol w:w="3411"/>
+        <w:gridCol w:w="5387"/>
+        <w:gridCol w:w="3685"/>
       </w:tblGrid>
       <w:tr>
         <w:tc>
           <w:tcPr>
-            <w:tcW w:w="5661" w:type="dxa"/>
+            <w:tcW w:w="5387" w:type="dxa"/>
           </w:tcPr>
           <w:p>
             <w:pPr>
@@ -659,10 +691,10 @@
                 <w:lang w:eastAsia="de-AT"/>
               </w:rPr>
               <w:drawing>
-                <wp:inline distT="0" distB="0" distL="0" distR="0" wp14:anchorId="55A8F5C9" wp14:editId="2825706D">
-                  <wp:extent cx="3222980" cy="5934075"/>
-                  <wp:effectExtent l="0" t="0" r="0" b="0"/>
-                  <wp:docPr id="6" name="Grafik 6"/>
+                <wp:inline distT="0" distB="0" distL="0" distR="0" wp14:anchorId="42A5D75F" wp14:editId="0F6046C9">
+                  <wp:extent cx="3196820" cy="5791200"/>
+                  <wp:effectExtent l="0" t="0" r="3810" b="0"/>
+                  <wp:docPr id="2" name="Grafik 2"/>
                   <wp:cNvGraphicFramePr>
                     <a:graphicFrameLocks xmlns:a="http://schemas.openxmlformats.org/drawingml/2006/main" noChangeAspect="1"/>
                   </wp:cNvGraphicFramePr>
@@ -673,20 +705,27 @@
                           <pic:cNvPr id="1" name=""/>
                           <pic:cNvPicPr/>
                         </pic:nvPicPr>
-                        <pic:blipFill>
+                        <pic:blipFill rotWithShape="1">
                           <a:blip r:embed="rId8"/>
-                          <a:stretch>
-                            <a:fillRect/>
-                          </a:stretch>
+                          <a:srcRect l="7843"/>
+                          <a:stretch/>
                         </pic:blipFill>
-                        <pic:spPr>
+                        <pic:spPr bwMode="auto">
                           <a:xfrm>
                             <a:off x="0" y="0"/>
-                            <a:ext cx="3247298" cy="5978848"/>
+                            <a:ext cx="3216672" cy="5827164"/>
                           </a:xfrm>
                           <a:prstGeom prst="rect">
                             <a:avLst/>
                           </a:prstGeom>
+                          <a:ln>
+                            <a:noFill/>
+                          </a:ln>
+                          <a:extLst>
+                            <a:ext uri="{53640926-AAD7-44D8-BBD7-CCE9431645EC}">
+                              <a14:shadowObscured xmlns:a14="http://schemas.microsoft.com/office/drawing/2010/main"/>
+                            </a:ext>
+                          </a:extLst>
                         </pic:spPr>
                       </pic:pic>
                     </a:graphicData>
@@ -698,7 +737,7 @@
         </w:tc>
         <w:tc>
           <w:tcPr>
-            <w:tcW w:w="3411" w:type="dxa"/>
+            <w:tcW w:w="3685" w:type="dxa"/>
           </w:tcPr>
           <w:p>
             <w:pPr>
@@ -1566,7 +1605,14 @@
           <w:rFonts w:ascii="Times New Roman" w:hAnsi="Times New Roman" w:cs="Times New Roman"/>
           <w:sz w:val="24"/>
         </w:rPr>
-        <w:t xml:space="preserve"> referenziert. Da – wie bereits angemerkt – sowohl ein </w:t>
+        <w:t xml:space="preserve"> referenziert. </w:t>
+      </w:r>
+      <w:r>
+        <w:rPr>
+          <w:rFonts w:ascii="Times New Roman" w:hAnsi="Times New Roman" w:cs="Times New Roman"/>
+          <w:sz w:val="24"/>
+        </w:rPr>
+        <w:t xml:space="preserve">Da – wie bereits angemerkt – sowohl ein </w:t>
       </w:r>
       <w:proofErr w:type="spellStart"/>
       <w:r>
@@ -1614,7 +1660,14 @@
           <w:rFonts w:ascii="Times New Roman" w:hAnsi="Times New Roman" w:cs="Times New Roman"/>
           <w:sz w:val="24"/>
         </w:rPr>
-        <w:t xml:space="preserve"> besitzen, wird bei einer eingehenden Reservierung überprüft, ob diese übereinstimmen. </w:t>
+        <w:t xml:space="preserve"> besitzen, wird bei einer eingehenden Reservierung überprüft, ob diese übereinstimmen.</w:t>
+      </w:r>
+      <w:r>
+        <w:rPr>
+          <w:rFonts w:ascii="Times New Roman" w:hAnsi="Times New Roman" w:cs="Times New Roman"/>
+          <w:sz w:val="24"/>
+        </w:rPr>
+        <w:t xml:space="preserve"> </w:t>
       </w:r>
     </w:p>
     <w:p>
@@ -1656,44 +1709,352 @@
         </w:rPr>
         <w:t xml:space="preserve"> Läuft die gewünschte Filmvorführung auch in dem Saal, in dem auch der Sitzplatz reserviert wurde und ist dieser Sitzplatz noch frei bzw. gibt es bereits eine Reservierung für den angestrebten Sitzplatz und der angestrebten Vorführung oder nicht?</w:t>
       </w:r>
+    </w:p>
+    <w:p>
+      <w:pPr>
+        <w:spacing w:after="0"/>
+        <w:rPr>
+          <w:rFonts w:ascii="Times New Roman" w:hAnsi="Times New Roman" w:cs="Times New Roman"/>
+          <w:sz w:val="24"/>
+        </w:rPr>
+      </w:pPr>
+    </w:p>
+    <w:p>
+      <w:pPr>
+        <w:spacing w:after="0"/>
+        <w:rPr>
+          <w:rFonts w:ascii="Times New Roman" w:hAnsi="Times New Roman" w:cs="Times New Roman"/>
+          <w:sz w:val="24"/>
+        </w:rPr>
+      </w:pPr>
+    </w:p>
+    <w:p>
+      <w:pPr>
+        <w:spacing w:after="0"/>
+        <w:rPr>
+          <w:rFonts w:ascii="Times New Roman" w:hAnsi="Times New Roman" w:cs="Times New Roman"/>
+          <w:sz w:val="24"/>
+        </w:rPr>
+      </w:pPr>
+    </w:p>
+    <w:p>
+      <w:pPr>
+        <w:spacing w:after="0"/>
+        <w:rPr>
+          <w:rFonts w:ascii="Times New Roman" w:hAnsi="Times New Roman" w:cs="Times New Roman"/>
+          <w:b/>
+          <w:sz w:val="28"/>
+        </w:rPr>
+      </w:pPr>
+      <w:r>
+        <w:rPr>
+          <w:rFonts w:ascii="Times New Roman" w:hAnsi="Times New Roman" w:cs="Times New Roman"/>
+          <w:b/>
+          <w:sz w:val="28"/>
+        </w:rPr>
+        <w:t>Aufgabe</w:t>
+      </w:r>
+      <w:r>
+        <w:rPr>
+          <w:rFonts w:ascii="Times New Roman" w:hAnsi="Times New Roman" w:cs="Times New Roman"/>
+          <w:b/>
+          <w:sz w:val="28"/>
+        </w:rPr>
+        <w:t>:</w:t>
+      </w:r>
+    </w:p>
+    <w:p>
+      <w:pPr>
+        <w:spacing w:after="0"/>
+        <w:rPr>
+          <w:rFonts w:ascii="Times New Roman" w:hAnsi="Times New Roman" w:cs="Times New Roman"/>
+          <w:sz w:val="24"/>
+        </w:rPr>
+      </w:pPr>
+    </w:p>
+    <w:p>
+      <w:pPr>
+        <w:spacing w:after="0"/>
+        <w:rPr>
+          <w:rFonts w:ascii="Times New Roman" w:hAnsi="Times New Roman" w:cs="Times New Roman"/>
+          <w:sz w:val="24"/>
+        </w:rPr>
+      </w:pPr>
+      <w:r>
+        <w:rPr>
+          <w:rFonts w:ascii="Times New Roman" w:hAnsi="Times New Roman" w:cs="Times New Roman"/>
+          <w:sz w:val="24"/>
+        </w:rPr>
+        <w:t>Unter /</w:t>
+      </w:r>
+      <w:proofErr w:type="spellStart"/>
+      <w:r>
+        <w:rPr>
+          <w:rFonts w:ascii="Times New Roman" w:hAnsi="Times New Roman" w:cs="Times New Roman"/>
+          <w:sz w:val="24"/>
+        </w:rPr>
+        <w:t>test</w:t>
+      </w:r>
+      <w:proofErr w:type="spellEnd"/>
+      <w:r>
+        <w:rPr>
+          <w:rFonts w:ascii="Times New Roman" w:hAnsi="Times New Roman" w:cs="Times New Roman"/>
+          <w:sz w:val="24"/>
+        </w:rPr>
+        <w:t xml:space="preserve"> befindet sich die Datei „DatabaseTests.java“. Anhand dieser können die jeweiligen </w:t>
+      </w:r>
+      <w:r>
+        <w:rPr>
+          <w:rFonts w:ascii="Times New Roman" w:hAnsi="Times New Roman" w:cs="Times New Roman"/>
+          <w:sz w:val="24"/>
+        </w:rPr>
+        <w:t xml:space="preserve">Tests der Applikation durchgeführt werden. Im Konsolen-Output wird dabei stets die benötigte Zeit in Millisekunden ausgegeben. </w:t>
+      </w:r>
+    </w:p>
+    <w:p>
+      <w:pPr>
+        <w:spacing w:after="0"/>
+        <w:rPr>
+          <w:rFonts w:ascii="Times New Roman" w:hAnsi="Times New Roman" w:cs="Times New Roman"/>
+          <w:sz w:val="24"/>
+        </w:rPr>
+      </w:pPr>
+    </w:p>
+    <w:p>
+      <w:pPr>
+        <w:spacing w:after="0"/>
+        <w:rPr>
+          <w:rFonts w:ascii="Times New Roman" w:hAnsi="Times New Roman" w:cs="Times New Roman"/>
+          <w:sz w:val="24"/>
+        </w:rPr>
+      </w:pPr>
+      <w:r>
+        <w:rPr>
+          <w:rFonts w:ascii="Times New Roman" w:hAnsi="Times New Roman" w:cs="Times New Roman"/>
+          <w:sz w:val="24"/>
+        </w:rPr>
+        <w:t xml:space="preserve">Ziel der Aufgabe ist es, </w:t>
+      </w:r>
+      <w:r>
+        <w:rPr>
+          <w:rFonts w:ascii="Times New Roman" w:hAnsi="Times New Roman" w:cs="Times New Roman"/>
+          <w:sz w:val="24"/>
+        </w:rPr>
+        <w:t>bei einem Gesamtdurchlauf rund 20ms</w:t>
+      </w:r>
+      <w:r>
+        <w:rPr>
+          <w:rFonts w:ascii="Times New Roman" w:hAnsi="Times New Roman" w:cs="Times New Roman"/>
+          <w:sz w:val="24"/>
+        </w:rPr>
+        <w:t xml:space="preserve"> zu erreichen und zu dokumentieren, durch welche Änderungen das umgesetzt wurde bzw. w</w:t>
+      </w:r>
+      <w:r>
+        <w:rPr>
+          <w:rFonts w:ascii="Times New Roman" w:hAnsi="Times New Roman" w:cs="Times New Roman"/>
+          <w:sz w:val="24"/>
+        </w:rPr>
+        <w:t xml:space="preserve">as </w:t>
+      </w:r>
+      <w:r>
+        <w:rPr>
+          <w:rFonts w:ascii="Times New Roman" w:hAnsi="Times New Roman" w:cs="Times New Roman"/>
+          <w:sz w:val="24"/>
+        </w:rPr>
+        <w:t>die dahinterliegenden Probleme</w:t>
+      </w:r>
+      <w:r>
+        <w:rPr>
+          <w:rFonts w:ascii="Times New Roman" w:hAnsi="Times New Roman" w:cs="Times New Roman"/>
+          <w:sz w:val="24"/>
+        </w:rPr>
+        <w:t xml:space="preserve"> war</w:t>
+      </w:r>
+      <w:r>
+        <w:rPr>
+          <w:rFonts w:ascii="Times New Roman" w:hAnsi="Times New Roman" w:cs="Times New Roman"/>
+          <w:sz w:val="24"/>
+        </w:rPr>
+        <w:t>en, die</w:t>
+      </w:r>
+      <w:r>
+        <w:rPr>
+          <w:rFonts w:ascii="Times New Roman" w:hAnsi="Times New Roman" w:cs="Times New Roman"/>
+          <w:sz w:val="24"/>
+        </w:rPr>
+        <w:t xml:space="preserve"> di</w:t>
+      </w:r>
+      <w:r>
+        <w:rPr>
+          <w:rFonts w:ascii="Times New Roman" w:hAnsi="Times New Roman" w:cs="Times New Roman"/>
+          <w:sz w:val="24"/>
+        </w:rPr>
+        <w:t>e Performance beeinträchtigt haben</w:t>
+      </w:r>
+      <w:r>
+        <w:rPr>
+          <w:rFonts w:ascii="Times New Roman" w:hAnsi="Times New Roman" w:cs="Times New Roman"/>
+          <w:sz w:val="24"/>
+        </w:rPr>
+        <w:t>.</w:t>
+      </w:r>
+      <w:r>
+        <w:rPr>
+          <w:rFonts w:ascii="Times New Roman" w:hAnsi="Times New Roman" w:cs="Times New Roman"/>
+          <w:sz w:val="24"/>
+        </w:rPr>
+        <w:t xml:space="preserve"> </w:t>
+      </w:r>
+    </w:p>
+    <w:p>
+      <w:pPr>
+        <w:spacing w:after="0"/>
+        <w:rPr>
+          <w:rFonts w:ascii="Times New Roman" w:hAnsi="Times New Roman" w:cs="Times New Roman"/>
+          <w:sz w:val="24"/>
+        </w:rPr>
+      </w:pPr>
       <w:bookmarkStart w:id="0" w:name="_GoBack"/>
       <w:bookmarkEnd w:id="0"/>
-    </w:p>
-    <w:p>
-      <w:pPr>
-        <w:spacing w:after="0"/>
-        <w:rPr>
-          <w:rFonts w:ascii="Times New Roman" w:hAnsi="Times New Roman" w:cs="Times New Roman"/>
-          <w:sz w:val="24"/>
-        </w:rPr>
-      </w:pPr>
-    </w:p>
-    <w:p>
-      <w:pPr>
-        <w:spacing w:after="0"/>
-        <w:rPr>
-          <w:rFonts w:ascii="Times New Roman" w:hAnsi="Times New Roman" w:cs="Times New Roman"/>
-          <w:sz w:val="24"/>
-        </w:rPr>
-      </w:pPr>
-    </w:p>
-    <w:p>
-      <w:pPr>
-        <w:spacing w:after="0"/>
-        <w:rPr>
-          <w:rFonts w:ascii="Times New Roman" w:hAnsi="Times New Roman" w:cs="Times New Roman"/>
-          <w:sz w:val="24"/>
-        </w:rPr>
-      </w:pPr>
-    </w:p>
-    <w:p>
-      <w:pPr>
-        <w:spacing w:after="0"/>
-        <w:rPr>
-          <w:rFonts w:ascii="Times New Roman" w:hAnsi="Times New Roman" w:cs="Times New Roman"/>
-          <w:sz w:val="24"/>
-        </w:rPr>
-      </w:pPr>
+      <w:r>
+        <w:rPr>
+          <w:rFonts w:ascii="Times New Roman" w:hAnsi="Times New Roman" w:cs="Times New Roman"/>
+          <w:sz w:val="24"/>
+        </w:rPr>
+        <w:t>Tipp: Wichtig sind vor allem jene Klassen, die für eine Reservierung benötigt werden.</w:t>
+      </w:r>
+    </w:p>
+    <w:p>
+      <w:pPr>
+        <w:spacing w:after="0"/>
+        <w:rPr>
+          <w:rFonts w:ascii="Times New Roman" w:hAnsi="Times New Roman" w:cs="Times New Roman"/>
+          <w:sz w:val="24"/>
+        </w:rPr>
+      </w:pPr>
+    </w:p>
+    <w:p>
+      <w:pPr>
+        <w:spacing w:after="0"/>
+        <w:rPr>
+          <w:rFonts w:ascii="Times New Roman" w:hAnsi="Times New Roman" w:cs="Times New Roman"/>
+          <w:sz w:val="24"/>
+        </w:rPr>
+      </w:pPr>
+    </w:p>
+    <w:p>
+      <w:pPr>
+        <w:spacing w:after="0" w:line="360" w:lineRule="auto"/>
+        <w:rPr>
+          <w:rFonts w:ascii="Times New Roman" w:hAnsi="Times New Roman" w:cs="Times New Roman"/>
+          <w:sz w:val="24"/>
+        </w:rPr>
+      </w:pPr>
+      <w:r>
+        <w:rPr>
+          <w:rFonts w:ascii="Times New Roman" w:hAnsi="Times New Roman" w:cs="Times New Roman"/>
+          <w:b/>
+          <w:sz w:val="24"/>
+        </w:rPr>
+        <w:t>Angestrebte Zeit:</w:t>
+      </w:r>
+      <w:r>
+        <w:rPr>
+          <w:rFonts w:ascii="Times New Roman" w:hAnsi="Times New Roman" w:cs="Times New Roman"/>
+          <w:sz w:val="24"/>
+        </w:rPr>
+        <w:t xml:space="preserve"> ~20</w:t>
+      </w:r>
+      <w:r>
+        <w:rPr>
+          <w:rFonts w:ascii="Times New Roman" w:hAnsi="Times New Roman" w:cs="Times New Roman"/>
+          <w:sz w:val="24"/>
+        </w:rPr>
+        <w:t>ms</w:t>
+      </w:r>
+    </w:p>
+    <w:p>
+      <w:pPr>
+        <w:spacing w:after="0" w:line="360" w:lineRule="auto"/>
+        <w:rPr>
+          <w:rFonts w:ascii="Times New Roman" w:hAnsi="Times New Roman" w:cs="Times New Roman"/>
+          <w:sz w:val="24"/>
+        </w:rPr>
+      </w:pPr>
+      <w:r>
+        <w:rPr>
+          <w:rFonts w:ascii="Times New Roman" w:hAnsi="Times New Roman" w:cs="Times New Roman"/>
+          <w:b/>
+          <w:sz w:val="24"/>
+        </w:rPr>
+        <w:t>Gemessene Zeit</w:t>
+      </w:r>
+      <w:r>
+        <w:rPr>
+          <w:rFonts w:ascii="Times New Roman" w:hAnsi="Times New Roman" w:cs="Times New Roman"/>
+          <w:b/>
+          <w:sz w:val="24"/>
+        </w:rPr>
+        <w:t xml:space="preserve"> am Ende</w:t>
+      </w:r>
+      <w:r>
+        <w:rPr>
+          <w:rFonts w:ascii="Times New Roman" w:hAnsi="Times New Roman" w:cs="Times New Roman"/>
+          <w:b/>
+          <w:sz w:val="24"/>
+        </w:rPr>
+        <w:t>:</w:t>
+      </w:r>
+      <w:r>
+        <w:rPr>
+          <w:rFonts w:ascii="Times New Roman" w:hAnsi="Times New Roman" w:cs="Times New Roman"/>
+          <w:sz w:val="24"/>
+        </w:rPr>
+        <w:t xml:space="preserve"> ___________</w:t>
+      </w:r>
+    </w:p>
+    <w:p>
+      <w:pPr>
+        <w:spacing w:after="0"/>
+        <w:rPr>
+          <w:rFonts w:ascii="Times New Roman" w:hAnsi="Times New Roman" w:cs="Times New Roman"/>
+          <w:sz w:val="24"/>
+        </w:rPr>
+      </w:pPr>
+    </w:p>
+    <w:p>
+      <w:pPr>
+        <w:spacing w:after="0"/>
+        <w:rPr>
+          <w:rFonts w:ascii="Times New Roman" w:hAnsi="Times New Roman" w:cs="Times New Roman"/>
+          <w:b/>
+          <w:sz w:val="24"/>
+        </w:rPr>
+      </w:pPr>
+      <w:r>
+        <w:rPr>
+          <w:rFonts w:ascii="Times New Roman" w:hAnsi="Times New Roman" w:cs="Times New Roman"/>
+          <w:b/>
+          <w:sz w:val="24"/>
+        </w:rPr>
+        <w:t>Do</w:t>
+      </w:r>
+      <w:r>
+        <w:rPr>
+          <w:rFonts w:ascii="Times New Roman" w:hAnsi="Times New Roman" w:cs="Times New Roman"/>
+          <w:b/>
+          <w:sz w:val="24"/>
+        </w:rPr>
+        <w:t>kumentation der gefundenen Performance Probleme &amp; deren Lösungsumsetzung</w:t>
+      </w:r>
+      <w:r>
+        <w:rPr>
+          <w:rFonts w:ascii="Times New Roman" w:hAnsi="Times New Roman" w:cs="Times New Roman"/>
+          <w:b/>
+          <w:sz w:val="24"/>
+        </w:rPr>
+        <w:t>:</w:t>
+      </w:r>
     </w:p>
     <w:p>
       <w:pPr>
@@ -1805,7 +2166,7 @@
                 <w:bCs/>
                 <w:noProof/>
               </w:rPr>
-              <w:t>3</w:t>
+              <w:t>2</w:t>
             </w:r>
             <w:r>
               <w:rPr>
@@ -2446,6 +2807,7 @@
   <w:style w:type="paragraph" w:default="1" w:styleId="Standard">
     <w:name w:val="Normal"/>
     <w:qFormat/>
+    <w:rsid w:val="000B483A"/>
   </w:style>
   <w:style w:type="paragraph" w:styleId="berschrift1">
     <w:name w:val="heading 1"/>

</xml_diff>

<commit_message>
pdfs and other stuff
</commit_message>
<xml_diff>
--- a/Inverted_Exam_Angabe.docx
+++ b/Inverted_Exam_Angabe.docx
@@ -12,34 +12,14 @@
           <w:sz w:val="32"/>
         </w:rPr>
       </w:pPr>
-      <w:proofErr w:type="spellStart"/>
       <w:r>
         <w:rPr>
           <w:rFonts w:ascii="Times New Roman" w:hAnsi="Times New Roman" w:cs="Times New Roman"/>
           <w:b/>
           <w:sz w:val="32"/>
         </w:rPr>
-        <w:t>Inverted</w:t>
-      </w:r>
-      <w:proofErr w:type="spellEnd"/>
-      <w:r>
-        <w:rPr>
-          <w:rFonts w:ascii="Times New Roman" w:hAnsi="Times New Roman" w:cs="Times New Roman"/>
-          <w:b/>
-          <w:sz w:val="32"/>
-        </w:rPr>
-        <w:t xml:space="preserve"> </w:t>
-      </w:r>
-      <w:proofErr w:type="spellStart"/>
-      <w:r>
-        <w:rPr>
-          <w:rFonts w:ascii="Times New Roman" w:hAnsi="Times New Roman" w:cs="Times New Roman"/>
-          <w:b/>
-          <w:sz w:val="32"/>
-        </w:rPr>
-        <w:t>Exam</w:t>
-      </w:r>
-      <w:proofErr w:type="spellEnd"/>
+        <w:t>Inverted Exam</w:t>
+      </w:r>
       <w:r>
         <w:rPr>
           <w:rFonts w:ascii="Times New Roman" w:hAnsi="Times New Roman" w:cs="Times New Roman"/>
@@ -317,23 +297,7 @@
           <w:rFonts w:ascii="Times New Roman" w:hAnsi="Times New Roman" w:cs="Times New Roman"/>
           <w:sz w:val="24"/>
         </w:rPr>
-        <w:t xml:space="preserve">, besteht das Back-End des Programms </w:t>
-      </w:r>
-      <w:proofErr w:type="gramStart"/>
-      <w:r>
-        <w:rPr>
-          <w:rFonts w:ascii="Times New Roman" w:hAnsi="Times New Roman" w:cs="Times New Roman"/>
-          <w:sz w:val="24"/>
-        </w:rPr>
-        <w:t>aus folgenden</w:t>
-      </w:r>
-      <w:proofErr w:type="gramEnd"/>
-      <w:r>
-        <w:rPr>
-          <w:rFonts w:ascii="Times New Roman" w:hAnsi="Times New Roman" w:cs="Times New Roman"/>
-          <w:sz w:val="24"/>
-        </w:rPr>
-        <w:t xml:space="preserve"> Tabellen:</w:t>
+        <w:t>, besteht das Back-End des Programms aus folgenden Tabellen:</w:t>
       </w:r>
     </w:p>
     <w:p>
@@ -349,7 +313,6 @@
           <w:sz w:val="24"/>
         </w:rPr>
       </w:pPr>
-      <w:proofErr w:type="spellStart"/>
       <w:r>
         <w:rPr>
           <w:rFonts w:ascii="Times New Roman" w:hAnsi="Times New Roman" w:cs="Times New Roman"/>
@@ -364,7 +327,6 @@
         </w:rPr>
         <w:t>ustomer</w:t>
       </w:r>
-      <w:proofErr w:type="spellEnd"/>
     </w:p>
     <w:p>
       <w:pPr>
@@ -379,7 +341,6 @@
           <w:sz w:val="24"/>
         </w:rPr>
       </w:pPr>
-      <w:proofErr w:type="spellStart"/>
       <w:r>
         <w:rPr>
           <w:rFonts w:ascii="Times New Roman" w:hAnsi="Times New Roman" w:cs="Times New Roman"/>
@@ -388,7 +349,6 @@
         <w:lastRenderedPageBreak/>
         <w:t>booking</w:t>
       </w:r>
-      <w:proofErr w:type="spellEnd"/>
     </w:p>
     <w:p>
       <w:pPr>
@@ -403,7 +363,6 @@
           <w:sz w:val="24"/>
         </w:rPr>
       </w:pPr>
-      <w:proofErr w:type="spellStart"/>
       <w:r>
         <w:rPr>
           <w:rFonts w:ascii="Times New Roman" w:hAnsi="Times New Roman" w:cs="Times New Roman"/>
@@ -411,7 +370,6 @@
         </w:rPr>
         <w:t>cinema</w:t>
       </w:r>
-      <w:proofErr w:type="spellEnd"/>
     </w:p>
     <w:p>
       <w:pPr>
@@ -426,7 +384,6 @@
           <w:sz w:val="24"/>
         </w:rPr>
       </w:pPr>
-      <w:proofErr w:type="spellStart"/>
       <w:r>
         <w:rPr>
           <w:rFonts w:ascii="Times New Roman" w:hAnsi="Times New Roman" w:cs="Times New Roman"/>
@@ -434,7 +391,6 @@
         </w:rPr>
         <w:t>seat</w:t>
       </w:r>
-      <w:proofErr w:type="spellEnd"/>
     </w:p>
     <w:p>
       <w:pPr>
@@ -470,7 +426,6 @@
           <w:sz w:val="24"/>
         </w:rPr>
       </w:pPr>
-      <w:proofErr w:type="spellStart"/>
       <w:r>
         <w:rPr>
           <w:rFonts w:ascii="Times New Roman" w:hAnsi="Times New Roman" w:cs="Times New Roman"/>
@@ -478,7 +433,6 @@
         </w:rPr>
         <w:t>movie</w:t>
       </w:r>
-      <w:proofErr w:type="spellEnd"/>
     </w:p>
     <w:p>
       <w:pPr>
@@ -493,7 +447,6 @@
           <w:sz w:val="24"/>
         </w:rPr>
       </w:pPr>
-      <w:proofErr w:type="spellStart"/>
       <w:r>
         <w:rPr>
           <w:rFonts w:ascii="Times New Roman" w:hAnsi="Times New Roman" w:cs="Times New Roman"/>
@@ -501,7 +454,6 @@
         </w:rPr>
         <w:t>screening</w:t>
       </w:r>
-      <w:proofErr w:type="spellEnd"/>
     </w:p>
     <w:p>
       <w:pPr>
@@ -527,7 +479,6 @@
         </w:rPr>
         <w:t>Im Ordner /</w:t>
       </w:r>
-      <w:proofErr w:type="spellStart"/>
       <w:r>
         <w:rPr>
           <w:rFonts w:ascii="Times New Roman" w:hAnsi="Times New Roman" w:cs="Times New Roman"/>
@@ -535,7 +486,6 @@
         </w:rPr>
         <w:t>scr</w:t>
       </w:r>
-      <w:proofErr w:type="spellEnd"/>
       <w:r>
         <w:rPr>
           <w:rFonts w:ascii="Times New Roman" w:hAnsi="Times New Roman" w:cs="Times New Roman"/>
@@ -562,23 +512,7 @@
           <w:rFonts w:ascii="Times New Roman" w:hAnsi="Times New Roman" w:cs="Times New Roman"/>
           <w:sz w:val="24"/>
         </w:rPr>
-        <w:t xml:space="preserve">im </w:t>
-      </w:r>
-      <w:proofErr w:type="spellStart"/>
-      <w:r>
-        <w:rPr>
-          <w:rFonts w:ascii="Times New Roman" w:hAnsi="Times New Roman" w:cs="Times New Roman"/>
-          <w:sz w:val="24"/>
-        </w:rPr>
-        <w:t>init.sql</w:t>
-      </w:r>
-      <w:proofErr w:type="spellEnd"/>
-      <w:r>
-        <w:rPr>
-          <w:rFonts w:ascii="Times New Roman" w:hAnsi="Times New Roman" w:cs="Times New Roman"/>
-          <w:sz w:val="24"/>
-        </w:rPr>
-        <w:t xml:space="preserve"> </w:t>
+        <w:t xml:space="preserve">im init.sql </w:t>
       </w:r>
       <w:r>
         <w:rPr>
@@ -601,21 +535,12 @@
         </w:rPr>
         <w:t xml:space="preserve">Testdaten bzw. auch die kreierte Datenstruktur. Die Create-Statements der </w:t>
       </w:r>
-      <w:proofErr w:type="spellStart"/>
-      <w:r>
-        <w:rPr>
-          <w:rFonts w:ascii="Times New Roman" w:hAnsi="Times New Roman" w:cs="Times New Roman"/>
-          <w:sz w:val="24"/>
-        </w:rPr>
-        <w:t>init.sql</w:t>
-      </w:r>
-      <w:proofErr w:type="spellEnd"/>
-      <w:r>
-        <w:rPr>
-          <w:rFonts w:ascii="Times New Roman" w:hAnsi="Times New Roman" w:cs="Times New Roman"/>
-          <w:sz w:val="24"/>
-        </w:rPr>
-        <w:t xml:space="preserve"> Datei</w:t>
+      <w:r>
+        <w:rPr>
+          <w:rFonts w:ascii="Times New Roman" w:hAnsi="Times New Roman" w:cs="Times New Roman"/>
+          <w:sz w:val="24"/>
+        </w:rPr>
+        <w:t>init.sql Datei</w:t>
       </w:r>
       <w:r>
         <w:rPr>
@@ -753,7 +678,6 @@
               </w:rPr>
               <w:t xml:space="preserve">Jeder </w:t>
             </w:r>
-            <w:proofErr w:type="spellStart"/>
             <w:r>
               <w:rPr>
                 <w:rFonts w:ascii="Times New Roman" w:hAnsi="Times New Roman" w:cs="Times New Roman"/>
@@ -762,7 +686,6 @@
               </w:rPr>
               <w:t>customer</w:t>
             </w:r>
-            <w:proofErr w:type="spellEnd"/>
             <w:r>
               <w:rPr>
                 <w:rFonts w:ascii="Times New Roman" w:hAnsi="Times New Roman" w:cs="Times New Roman"/>
@@ -770,21 +693,12 @@
               </w:rPr>
               <w:t xml:space="preserve"> kann keinen oder mehrere </w:t>
             </w:r>
-            <w:proofErr w:type="spellStart"/>
-            <w:r>
-              <w:rPr>
-                <w:rFonts w:ascii="Times New Roman" w:hAnsi="Times New Roman" w:cs="Times New Roman"/>
-                <w:sz w:val="24"/>
-              </w:rPr>
-              <w:t>bookings</w:t>
-            </w:r>
-            <w:proofErr w:type="spellEnd"/>
-            <w:r>
-              <w:rPr>
-                <w:rFonts w:ascii="Times New Roman" w:hAnsi="Times New Roman" w:cs="Times New Roman"/>
-                <w:sz w:val="24"/>
-              </w:rPr>
-              <w:t xml:space="preserve"> </w:t>
+            <w:r>
+              <w:rPr>
+                <w:rFonts w:ascii="Times New Roman" w:hAnsi="Times New Roman" w:cs="Times New Roman"/>
+                <w:sz w:val="24"/>
+              </w:rPr>
+              <w:t xml:space="preserve">bookings </w:t>
             </w:r>
             <w:r>
               <w:rPr>
@@ -823,7 +737,6 @@
               </w:rPr>
               <w:t xml:space="preserve">Ein </w:t>
             </w:r>
-            <w:proofErr w:type="spellStart"/>
             <w:r>
               <w:rPr>
                 <w:rFonts w:ascii="Times New Roman" w:hAnsi="Times New Roman" w:cs="Times New Roman"/>
@@ -832,29 +745,12 @@
               </w:rPr>
               <w:t>booking</w:t>
             </w:r>
-            <w:proofErr w:type="spellEnd"/>
-            <w:r>
-              <w:rPr>
-                <w:rFonts w:ascii="Times New Roman" w:hAnsi="Times New Roman" w:cs="Times New Roman"/>
-                <w:sz w:val="24"/>
-              </w:rPr>
-              <w:t xml:space="preserve"> hat wiederum jeweils nur einen </w:t>
-            </w:r>
-            <w:proofErr w:type="spellStart"/>
-            <w:r>
-              <w:rPr>
-                <w:rFonts w:ascii="Times New Roman" w:hAnsi="Times New Roman" w:cs="Times New Roman"/>
-                <w:sz w:val="24"/>
-              </w:rPr>
-              <w:t>customer</w:t>
-            </w:r>
-            <w:proofErr w:type="spellEnd"/>
-            <w:r>
-              <w:rPr>
-                <w:rFonts w:ascii="Times New Roman" w:hAnsi="Times New Roman" w:cs="Times New Roman"/>
-                <w:sz w:val="24"/>
-              </w:rPr>
-              <w:t>.</w:t>
+            <w:r>
+              <w:rPr>
+                <w:rFonts w:ascii="Times New Roman" w:hAnsi="Times New Roman" w:cs="Times New Roman"/>
+                <w:sz w:val="24"/>
+              </w:rPr>
+              <w:t xml:space="preserve"> hat wiederum jeweils nur einen customer.</w:t>
             </w:r>
           </w:p>
           <w:p>
@@ -869,167 +765,7 @@
                 <w:rFonts w:ascii="Times New Roman" w:hAnsi="Times New Roman" w:cs="Times New Roman"/>
                 <w:sz w:val="24"/>
               </w:rPr>
-              <w:t xml:space="preserve">Anhand eines </w:t>
-            </w:r>
-            <w:proofErr w:type="spellStart"/>
-            <w:r>
-              <w:rPr>
-                <w:rFonts w:ascii="Times New Roman" w:hAnsi="Times New Roman" w:cs="Times New Roman"/>
-                <w:sz w:val="24"/>
-              </w:rPr>
-              <w:t>bookings</w:t>
-            </w:r>
-            <w:proofErr w:type="spellEnd"/>
-            <w:r>
-              <w:rPr>
-                <w:rFonts w:ascii="Times New Roman" w:hAnsi="Times New Roman" w:cs="Times New Roman"/>
-                <w:sz w:val="24"/>
-              </w:rPr>
-              <w:t xml:space="preserve"> kann ein </w:t>
-            </w:r>
-            <w:proofErr w:type="spellStart"/>
-            <w:r>
-              <w:rPr>
-                <w:rFonts w:ascii="Times New Roman" w:hAnsi="Times New Roman" w:cs="Times New Roman"/>
-                <w:sz w:val="24"/>
-              </w:rPr>
-              <w:t>customer</w:t>
-            </w:r>
-            <w:proofErr w:type="spellEnd"/>
-            <w:r>
-              <w:rPr>
-                <w:rFonts w:ascii="Times New Roman" w:hAnsi="Times New Roman" w:cs="Times New Roman"/>
-                <w:sz w:val="24"/>
-              </w:rPr>
-              <w:t xml:space="preserve"> einen </w:t>
-            </w:r>
-            <w:proofErr w:type="spellStart"/>
-            <w:r>
-              <w:rPr>
-                <w:rFonts w:ascii="Times New Roman" w:hAnsi="Times New Roman" w:cs="Times New Roman"/>
-                <w:sz w:val="24"/>
-              </w:rPr>
-              <w:t>seat</w:t>
-            </w:r>
-            <w:proofErr w:type="spellEnd"/>
-            <w:r>
-              <w:rPr>
-                <w:rFonts w:ascii="Times New Roman" w:hAnsi="Times New Roman" w:cs="Times New Roman"/>
-                <w:sz w:val="24"/>
-              </w:rPr>
-              <w:t xml:space="preserve"> reservieren, wobei jeder </w:t>
-            </w:r>
-            <w:proofErr w:type="spellStart"/>
-            <w:r>
-              <w:rPr>
-                <w:rFonts w:ascii="Times New Roman" w:hAnsi="Times New Roman" w:cs="Times New Roman"/>
-                <w:sz w:val="24"/>
-              </w:rPr>
-              <w:t>seat</w:t>
-            </w:r>
-            <w:proofErr w:type="spellEnd"/>
-            <w:r>
-              <w:rPr>
-                <w:rFonts w:ascii="Times New Roman" w:hAnsi="Times New Roman" w:cs="Times New Roman"/>
-                <w:sz w:val="24"/>
-              </w:rPr>
-              <w:t xml:space="preserve"> zu einem oder keinem </w:t>
-            </w:r>
-            <w:proofErr w:type="spellStart"/>
-            <w:r>
-              <w:rPr>
-                <w:rFonts w:ascii="Times New Roman" w:hAnsi="Times New Roman" w:cs="Times New Roman"/>
-                <w:sz w:val="24"/>
-              </w:rPr>
-              <w:t>booking</w:t>
-            </w:r>
-            <w:proofErr w:type="spellEnd"/>
-            <w:r>
-              <w:rPr>
-                <w:rFonts w:ascii="Times New Roman" w:hAnsi="Times New Roman" w:cs="Times New Roman"/>
-                <w:sz w:val="24"/>
-              </w:rPr>
-              <w:t xml:space="preserve"> gehört. Wenn ein </w:t>
-            </w:r>
-            <w:proofErr w:type="spellStart"/>
-            <w:r>
-              <w:rPr>
-                <w:rFonts w:ascii="Times New Roman" w:hAnsi="Times New Roman" w:cs="Times New Roman"/>
-                <w:sz w:val="24"/>
-              </w:rPr>
-              <w:t>seat</w:t>
-            </w:r>
-            <w:proofErr w:type="spellEnd"/>
-            <w:r>
-              <w:rPr>
-                <w:rFonts w:ascii="Times New Roman" w:hAnsi="Times New Roman" w:cs="Times New Roman"/>
-                <w:sz w:val="24"/>
-              </w:rPr>
-              <w:t xml:space="preserve"> besetzt wurde, bekommt das </w:t>
-            </w:r>
-            <w:proofErr w:type="spellStart"/>
-            <w:r>
-              <w:rPr>
-                <w:rFonts w:ascii="Times New Roman" w:hAnsi="Times New Roman" w:cs="Times New Roman"/>
-                <w:sz w:val="24"/>
-              </w:rPr>
-              <w:t>booking</w:t>
-            </w:r>
-            <w:proofErr w:type="spellEnd"/>
-            <w:r>
-              <w:rPr>
-                <w:rFonts w:ascii="Times New Roman" w:hAnsi="Times New Roman" w:cs="Times New Roman"/>
-                <w:sz w:val="24"/>
-              </w:rPr>
-              <w:t xml:space="preserve"> anhand eines Fremdschlüssels </w:t>
-            </w:r>
-            <w:proofErr w:type="spellStart"/>
-            <w:r>
-              <w:rPr>
-                <w:rFonts w:ascii="Times New Roman" w:hAnsi="Times New Roman" w:cs="Times New Roman"/>
-                <w:sz w:val="24"/>
-              </w:rPr>
-              <w:t>fk_seat</w:t>
-            </w:r>
-            <w:proofErr w:type="spellEnd"/>
-            <w:r>
-              <w:rPr>
-                <w:rFonts w:ascii="Times New Roman" w:hAnsi="Times New Roman" w:cs="Times New Roman"/>
-                <w:sz w:val="24"/>
-              </w:rPr>
-              <w:t xml:space="preserve"> die dazugehörige </w:t>
-            </w:r>
-            <w:proofErr w:type="spellStart"/>
-            <w:r>
-              <w:rPr>
-                <w:rFonts w:ascii="Times New Roman" w:hAnsi="Times New Roman" w:cs="Times New Roman"/>
-                <w:sz w:val="24"/>
-              </w:rPr>
-              <w:t>id</w:t>
-            </w:r>
-            <w:proofErr w:type="spellEnd"/>
-            <w:r>
-              <w:rPr>
-                <w:rFonts w:ascii="Times New Roman" w:hAnsi="Times New Roman" w:cs="Times New Roman"/>
-                <w:sz w:val="24"/>
-              </w:rPr>
-              <w:t xml:space="preserve"> des </w:t>
-            </w:r>
-            <w:proofErr w:type="spellStart"/>
-            <w:r>
-              <w:rPr>
-                <w:rFonts w:ascii="Times New Roman" w:hAnsi="Times New Roman" w:cs="Times New Roman"/>
-                <w:sz w:val="24"/>
-              </w:rPr>
-              <w:t>seats</w:t>
-            </w:r>
-            <w:proofErr w:type="spellEnd"/>
-            <w:r>
-              <w:rPr>
-                <w:rFonts w:ascii="Times New Roman" w:hAnsi="Times New Roman" w:cs="Times New Roman"/>
-                <w:sz w:val="24"/>
-              </w:rPr>
-              <w:t>.</w:t>
+              <w:t>Anhand eines bookings kann ein customer einen seat reservieren, wobei jeder seat zu einem oder keinem booking gehört. Wenn ein seat besetzt wurde, bekommt das booking anhand eines Fremdschlüssels fk_seat die dazugehörige id des seats.</w:t>
             </w:r>
           </w:p>
           <w:p>
@@ -1054,7 +790,6 @@
               </w:rPr>
               <w:t xml:space="preserve">Ein </w:t>
             </w:r>
-            <w:proofErr w:type="spellStart"/>
             <w:r>
               <w:rPr>
                 <w:rFonts w:ascii="Times New Roman" w:hAnsi="Times New Roman" w:cs="Times New Roman"/>
@@ -1063,29 +798,12 @@
               </w:rPr>
               <w:t>seat</w:t>
             </w:r>
-            <w:proofErr w:type="spellEnd"/>
-            <w:r>
-              <w:rPr>
-                <w:rFonts w:ascii="Times New Roman" w:hAnsi="Times New Roman" w:cs="Times New Roman"/>
-                <w:sz w:val="24"/>
-              </w:rPr>
-              <w:t xml:space="preserve"> besitzt zu jedem Zeitpunkt auch einen Fremdschlüssel </w:t>
-            </w:r>
-            <w:proofErr w:type="spellStart"/>
-            <w:r>
-              <w:rPr>
-                <w:rFonts w:ascii="Times New Roman" w:hAnsi="Times New Roman" w:cs="Times New Roman"/>
-                <w:sz w:val="24"/>
-              </w:rPr>
-              <w:t>fk_hall</w:t>
-            </w:r>
-            <w:proofErr w:type="spellEnd"/>
-            <w:r>
-              <w:rPr>
-                <w:rFonts w:ascii="Times New Roman" w:hAnsi="Times New Roman" w:cs="Times New Roman"/>
-                <w:sz w:val="24"/>
-              </w:rPr>
-              <w:t xml:space="preserve"> zur dazugehörigen</w:t>
+            <w:r>
+              <w:rPr>
+                <w:rFonts w:ascii="Times New Roman" w:hAnsi="Times New Roman" w:cs="Times New Roman"/>
+                <w:sz w:val="24"/>
+              </w:rPr>
+              <w:t xml:space="preserve"> besitzt zu jedem Zeitpunkt auch einen Fremdschlüssel fk_hall zur dazugehörigen</w:t>
             </w:r>
             <w:r>
               <w:rPr>
@@ -1130,71 +848,7 @@
                 <w:rFonts w:ascii="Times New Roman" w:hAnsi="Times New Roman" w:cs="Times New Roman"/>
                 <w:sz w:val="24"/>
               </w:rPr>
-              <w:t xml:space="preserve"> hat mehrere </w:t>
-            </w:r>
-            <w:proofErr w:type="spellStart"/>
-            <w:r>
-              <w:rPr>
-                <w:rFonts w:ascii="Times New Roman" w:hAnsi="Times New Roman" w:cs="Times New Roman"/>
-                <w:sz w:val="24"/>
-              </w:rPr>
-              <w:t>seats</w:t>
-            </w:r>
-            <w:proofErr w:type="spellEnd"/>
-            <w:r>
-              <w:rPr>
-                <w:rFonts w:ascii="Times New Roman" w:hAnsi="Times New Roman" w:cs="Times New Roman"/>
-                <w:sz w:val="24"/>
-              </w:rPr>
-              <w:t xml:space="preserve">, aber ein </w:t>
-            </w:r>
-            <w:proofErr w:type="spellStart"/>
-            <w:r>
-              <w:rPr>
-                <w:rFonts w:ascii="Times New Roman" w:hAnsi="Times New Roman" w:cs="Times New Roman"/>
-                <w:sz w:val="24"/>
-              </w:rPr>
-              <w:t>seat</w:t>
-            </w:r>
-            <w:proofErr w:type="spellEnd"/>
-            <w:r>
-              <w:rPr>
-                <w:rFonts w:ascii="Times New Roman" w:hAnsi="Times New Roman" w:cs="Times New Roman"/>
-                <w:sz w:val="24"/>
-              </w:rPr>
-              <w:t xml:space="preserve"> gehört nur zu einer hall. Des Weiteren gehört eine hall immer zu einem </w:t>
-            </w:r>
-            <w:proofErr w:type="spellStart"/>
-            <w:r>
-              <w:rPr>
-                <w:rFonts w:ascii="Times New Roman" w:hAnsi="Times New Roman" w:cs="Times New Roman"/>
-                <w:sz w:val="24"/>
-              </w:rPr>
-              <w:t>cinema</w:t>
-            </w:r>
-            <w:proofErr w:type="spellEnd"/>
-            <w:r>
-              <w:rPr>
-                <w:rFonts w:ascii="Times New Roman" w:hAnsi="Times New Roman" w:cs="Times New Roman"/>
-                <w:sz w:val="24"/>
-              </w:rPr>
-              <w:t xml:space="preserve"> und hat dementsprechend auch einen Fremdschlüssel </w:t>
-            </w:r>
-            <w:proofErr w:type="spellStart"/>
-            <w:r>
-              <w:rPr>
-                <w:rFonts w:ascii="Times New Roman" w:hAnsi="Times New Roman" w:cs="Times New Roman"/>
-                <w:sz w:val="24"/>
-              </w:rPr>
-              <w:t>fk_cinema</w:t>
-            </w:r>
-            <w:proofErr w:type="spellEnd"/>
-            <w:r>
-              <w:rPr>
-                <w:rFonts w:ascii="Times New Roman" w:hAnsi="Times New Roman" w:cs="Times New Roman"/>
-                <w:sz w:val="24"/>
-              </w:rPr>
-              <w:t xml:space="preserve">. </w:t>
+              <w:t xml:space="preserve"> hat mehrere seats, aber ein seat gehört nur zu einer hall. Des Weiteren gehört eine hall immer zu einem cinema und hat dementsprechend auch einen Fremdschlüssel fk_cinema. </w:t>
             </w:r>
           </w:p>
           <w:p>
@@ -1219,7 +873,6 @@
               </w:rPr>
               <w:t xml:space="preserve">Ein </w:t>
             </w:r>
-            <w:proofErr w:type="spellStart"/>
             <w:r>
               <w:rPr>
                 <w:rFonts w:ascii="Times New Roman" w:hAnsi="Times New Roman" w:cs="Times New Roman"/>
@@ -1228,29 +881,12 @@
               </w:rPr>
               <w:t>cinema</w:t>
             </w:r>
-            <w:proofErr w:type="spellEnd"/>
-            <w:r>
-              <w:rPr>
-                <w:rFonts w:ascii="Times New Roman" w:hAnsi="Times New Roman" w:cs="Times New Roman"/>
-                <w:sz w:val="24"/>
-              </w:rPr>
-              <w:t xml:space="preserve"> wiederum kann natürlich mehrere </w:t>
-            </w:r>
-            <w:proofErr w:type="spellStart"/>
-            <w:r>
-              <w:rPr>
-                <w:rFonts w:ascii="Times New Roman" w:hAnsi="Times New Roman" w:cs="Times New Roman"/>
-                <w:sz w:val="24"/>
-              </w:rPr>
-              <w:t>halls</w:t>
-            </w:r>
-            <w:proofErr w:type="spellEnd"/>
-            <w:r>
-              <w:rPr>
-                <w:rFonts w:ascii="Times New Roman" w:hAnsi="Times New Roman" w:cs="Times New Roman"/>
-                <w:sz w:val="24"/>
-              </w:rPr>
-              <w:t xml:space="preserve"> besitzen.</w:t>
+            <w:r>
+              <w:rPr>
+                <w:rFonts w:ascii="Times New Roman" w:hAnsi="Times New Roman" w:cs="Times New Roman"/>
+                <w:sz w:val="24"/>
+              </w:rPr>
+              <w:t xml:space="preserve"> wiederum kann natürlich mehrere halls besitzen.</w:t>
             </w:r>
           </w:p>
           <w:p>
@@ -1275,7 +911,6 @@
               </w:rPr>
               <w:t xml:space="preserve">Ein </w:t>
             </w:r>
-            <w:proofErr w:type="spellStart"/>
             <w:r>
               <w:rPr>
                 <w:rFonts w:ascii="Times New Roman" w:hAnsi="Times New Roman" w:cs="Times New Roman"/>
@@ -1284,61 +919,12 @@
               </w:rPr>
               <w:t>screening</w:t>
             </w:r>
-            <w:proofErr w:type="spellEnd"/>
-            <w:r>
-              <w:rPr>
-                <w:rFonts w:ascii="Times New Roman" w:hAnsi="Times New Roman" w:cs="Times New Roman"/>
-                <w:sz w:val="24"/>
-              </w:rPr>
-              <w:t xml:space="preserve"> hat einen Fremdschlüssel </w:t>
-            </w:r>
-            <w:proofErr w:type="spellStart"/>
-            <w:r>
-              <w:rPr>
-                <w:rFonts w:ascii="Times New Roman" w:hAnsi="Times New Roman" w:cs="Times New Roman"/>
-                <w:sz w:val="24"/>
-              </w:rPr>
-              <w:t>fk_hall</w:t>
-            </w:r>
-            <w:proofErr w:type="spellEnd"/>
-            <w:r>
-              <w:rPr>
-                <w:rFonts w:ascii="Times New Roman" w:hAnsi="Times New Roman" w:cs="Times New Roman"/>
-                <w:sz w:val="24"/>
-              </w:rPr>
-              <w:t xml:space="preserve">, da ein </w:t>
-            </w:r>
-            <w:proofErr w:type="spellStart"/>
-            <w:r>
-              <w:rPr>
-                <w:rFonts w:ascii="Times New Roman" w:hAnsi="Times New Roman" w:cs="Times New Roman"/>
-                <w:sz w:val="24"/>
-              </w:rPr>
-              <w:t>screening</w:t>
-            </w:r>
-            <w:proofErr w:type="spellEnd"/>
-            <w:r>
-              <w:rPr>
-                <w:rFonts w:ascii="Times New Roman" w:hAnsi="Times New Roman" w:cs="Times New Roman"/>
-                <w:sz w:val="24"/>
-              </w:rPr>
-              <w:t xml:space="preserve"> immer zu einer hall gehört, eine hall wiederum aber mehrere </w:t>
-            </w:r>
-            <w:proofErr w:type="spellStart"/>
-            <w:r>
-              <w:rPr>
-                <w:rFonts w:ascii="Times New Roman" w:hAnsi="Times New Roman" w:cs="Times New Roman"/>
-                <w:sz w:val="24"/>
-              </w:rPr>
-              <w:t>screenings</w:t>
-            </w:r>
-            <w:proofErr w:type="spellEnd"/>
-            <w:r>
-              <w:rPr>
-                <w:rFonts w:ascii="Times New Roman" w:hAnsi="Times New Roman" w:cs="Times New Roman"/>
-                <w:sz w:val="24"/>
-              </w:rPr>
-              <w:t xml:space="preserve"> haben kann. </w:t>
+            <w:r>
+              <w:rPr>
+                <w:rFonts w:ascii="Times New Roman" w:hAnsi="Times New Roman" w:cs="Times New Roman"/>
+                <w:sz w:val="24"/>
+              </w:rPr>
+              <w:t xml:space="preserve"> hat einen Fremdschlüssel fk_hall, da ein screening immer zu einer hall gehört, eine hall wiederum aber mehrere screenings haben kann. </w:t>
             </w:r>
           </w:p>
         </w:tc>
@@ -1357,107 +943,41 @@
           <w:rFonts w:ascii="Times New Roman" w:hAnsi="Times New Roman" w:cs="Times New Roman"/>
           <w:sz w:val="24"/>
         </w:rPr>
-        <w:t xml:space="preserve">Außerdem besitzt ein </w:t>
-      </w:r>
-      <w:proofErr w:type="spellStart"/>
-      <w:r>
-        <w:rPr>
-          <w:rFonts w:ascii="Times New Roman" w:hAnsi="Times New Roman" w:cs="Times New Roman"/>
-          <w:sz w:val="24"/>
-        </w:rPr>
-        <w:t>screening</w:t>
-      </w:r>
-      <w:proofErr w:type="spellEnd"/>
-      <w:r>
-        <w:rPr>
-          <w:rFonts w:ascii="Times New Roman" w:hAnsi="Times New Roman" w:cs="Times New Roman"/>
-          <w:sz w:val="24"/>
-        </w:rPr>
-        <w:t xml:space="preserve"> auch einen Fremdschlüssel </w:t>
-      </w:r>
-      <w:proofErr w:type="spellStart"/>
-      <w:r>
-        <w:rPr>
-          <w:rFonts w:ascii="Times New Roman" w:hAnsi="Times New Roman" w:cs="Times New Roman"/>
-          <w:sz w:val="24"/>
-        </w:rPr>
-        <w:t>fk_movie</w:t>
-      </w:r>
-      <w:proofErr w:type="spellEnd"/>
-      <w:r>
-        <w:rPr>
-          <w:rFonts w:ascii="Times New Roman" w:hAnsi="Times New Roman" w:cs="Times New Roman"/>
-          <w:sz w:val="24"/>
-        </w:rPr>
-        <w:t xml:space="preserve">, da ein </w:t>
-      </w:r>
-      <w:proofErr w:type="spellStart"/>
-      <w:r>
-        <w:rPr>
-          <w:rFonts w:ascii="Times New Roman" w:hAnsi="Times New Roman" w:cs="Times New Roman"/>
-          <w:sz w:val="24"/>
-        </w:rPr>
-        <w:t>screening</w:t>
-      </w:r>
-      <w:proofErr w:type="spellEnd"/>
-      <w:r>
-        <w:rPr>
-          <w:rFonts w:ascii="Times New Roman" w:hAnsi="Times New Roman" w:cs="Times New Roman"/>
-          <w:sz w:val="24"/>
-        </w:rPr>
-        <w:t xml:space="preserve"> nur einem </w:t>
-      </w:r>
-      <w:proofErr w:type="spellStart"/>
-      <w:r>
-        <w:rPr>
-          <w:rFonts w:ascii="Times New Roman" w:hAnsi="Times New Roman" w:cs="Times New Roman"/>
+        <w:t>Außerdem besitzt ein screening auch einen Fremdschlüssel fk_movie, da ein screening nur einem movie entsprechen kann.</w:t>
+      </w:r>
+    </w:p>
+    <w:p>
+      <w:pPr>
+        <w:spacing w:after="0"/>
+        <w:rPr>
+          <w:rFonts w:ascii="Times New Roman" w:hAnsi="Times New Roman" w:cs="Times New Roman"/>
+          <w:sz w:val="24"/>
+        </w:rPr>
+      </w:pPr>
+    </w:p>
+    <w:p>
+      <w:pPr>
+        <w:spacing w:after="0"/>
+        <w:rPr>
+          <w:rFonts w:ascii="Times New Roman" w:hAnsi="Times New Roman" w:cs="Times New Roman"/>
+          <w:sz w:val="24"/>
+        </w:rPr>
+      </w:pPr>
+      <w:r>
+        <w:rPr>
+          <w:rFonts w:ascii="Times New Roman" w:hAnsi="Times New Roman" w:cs="Times New Roman"/>
+          <w:sz w:val="24"/>
+        </w:rPr>
+        <w:t xml:space="preserve">Ein </w:t>
+      </w:r>
+      <w:r>
+        <w:rPr>
+          <w:rFonts w:ascii="Times New Roman" w:hAnsi="Times New Roman" w:cs="Times New Roman"/>
+          <w:b/>
           <w:sz w:val="24"/>
         </w:rPr>
         <w:t>movie</w:t>
       </w:r>
-      <w:proofErr w:type="spellEnd"/>
-      <w:r>
-        <w:rPr>
-          <w:rFonts w:ascii="Times New Roman" w:hAnsi="Times New Roman" w:cs="Times New Roman"/>
-          <w:sz w:val="24"/>
-        </w:rPr>
-        <w:t xml:space="preserve"> entsprechen kann.</w:t>
-      </w:r>
-    </w:p>
-    <w:p>
-      <w:pPr>
-        <w:spacing w:after="0"/>
-        <w:rPr>
-          <w:rFonts w:ascii="Times New Roman" w:hAnsi="Times New Roman" w:cs="Times New Roman"/>
-          <w:sz w:val="24"/>
-        </w:rPr>
-      </w:pPr>
-    </w:p>
-    <w:p>
-      <w:pPr>
-        <w:spacing w:after="0"/>
-        <w:rPr>
-          <w:rFonts w:ascii="Times New Roman" w:hAnsi="Times New Roman" w:cs="Times New Roman"/>
-          <w:sz w:val="24"/>
-        </w:rPr>
-      </w:pPr>
-      <w:r>
-        <w:rPr>
-          <w:rFonts w:ascii="Times New Roman" w:hAnsi="Times New Roman" w:cs="Times New Roman"/>
-          <w:sz w:val="24"/>
-        </w:rPr>
-        <w:t xml:space="preserve">Ein </w:t>
-      </w:r>
-      <w:proofErr w:type="spellStart"/>
-      <w:r>
-        <w:rPr>
-          <w:rFonts w:ascii="Times New Roman" w:hAnsi="Times New Roman" w:cs="Times New Roman"/>
-          <w:b/>
-          <w:sz w:val="24"/>
-        </w:rPr>
-        <w:t>movie</w:t>
-      </w:r>
-      <w:proofErr w:type="spellEnd"/>
       <w:r>
         <w:rPr>
           <w:rFonts w:ascii="Times New Roman" w:hAnsi="Times New Roman" w:cs="Times New Roman"/>
@@ -1470,23 +990,7 @@
           <w:rFonts w:ascii="Times New Roman" w:hAnsi="Times New Roman" w:cs="Times New Roman"/>
           <w:sz w:val="24"/>
         </w:rPr>
-        <w:t xml:space="preserve"> mehrere </w:t>
-      </w:r>
-      <w:proofErr w:type="spellStart"/>
-      <w:r>
-        <w:rPr>
-          <w:rFonts w:ascii="Times New Roman" w:hAnsi="Times New Roman" w:cs="Times New Roman"/>
-          <w:sz w:val="24"/>
-        </w:rPr>
-        <w:t>screenings</w:t>
-      </w:r>
-      <w:proofErr w:type="spellEnd"/>
-      <w:r>
-        <w:rPr>
-          <w:rFonts w:ascii="Times New Roman" w:hAnsi="Times New Roman" w:cs="Times New Roman"/>
-          <w:sz w:val="24"/>
-        </w:rPr>
-        <w:t xml:space="preserve"> haben, da ein Film ja</w:t>
+        <w:t xml:space="preserve"> mehrere screenings haben, da ein Film ja</w:t>
       </w:r>
       <w:r>
         <w:rPr>
@@ -1519,7 +1023,6 @@
         <w:lastRenderedPageBreak/>
         <w:t xml:space="preserve">Ein </w:t>
       </w:r>
-      <w:proofErr w:type="spellStart"/>
       <w:r>
         <w:rPr>
           <w:rFonts w:ascii="Times New Roman" w:hAnsi="Times New Roman" w:cs="Times New Roman"/>
@@ -1528,139 +1031,40 @@
         </w:rPr>
         <w:t>booking</w:t>
       </w:r>
-      <w:proofErr w:type="spellEnd"/>
-      <w:r>
-        <w:rPr>
-          <w:rFonts w:ascii="Times New Roman" w:hAnsi="Times New Roman" w:cs="Times New Roman"/>
-          <w:sz w:val="24"/>
-        </w:rPr>
-        <w:t xml:space="preserve"> besitzt neben dem </w:t>
-      </w:r>
-      <w:proofErr w:type="spellStart"/>
-      <w:r>
-        <w:rPr>
-          <w:rFonts w:ascii="Times New Roman" w:hAnsi="Times New Roman" w:cs="Times New Roman"/>
-          <w:sz w:val="24"/>
-        </w:rPr>
-        <w:t>fk_seat</w:t>
-      </w:r>
-      <w:proofErr w:type="spellEnd"/>
-      <w:r>
-        <w:rPr>
-          <w:rFonts w:ascii="Times New Roman" w:hAnsi="Times New Roman" w:cs="Times New Roman"/>
-          <w:sz w:val="24"/>
-        </w:rPr>
-        <w:t xml:space="preserve"> auch ei</w:t>
-      </w:r>
-      <w:r>
-        <w:rPr>
-          <w:rFonts w:ascii="Times New Roman" w:hAnsi="Times New Roman" w:cs="Times New Roman"/>
-          <w:sz w:val="24"/>
-        </w:rPr>
-        <w:t xml:space="preserve">nen Fremdschlüssel </w:t>
-      </w:r>
-      <w:proofErr w:type="spellStart"/>
-      <w:r>
-        <w:rPr>
-          <w:rFonts w:ascii="Times New Roman" w:hAnsi="Times New Roman" w:cs="Times New Roman"/>
-          <w:sz w:val="24"/>
-        </w:rPr>
-        <w:t>fk_screening</w:t>
-      </w:r>
-      <w:proofErr w:type="spellEnd"/>
-      <w:r>
-        <w:rPr>
-          <w:rFonts w:ascii="Times New Roman" w:hAnsi="Times New Roman" w:cs="Times New Roman"/>
-          <w:sz w:val="24"/>
-        </w:rPr>
-        <w:t xml:space="preserve">, der zur </w:t>
-      </w:r>
-      <w:proofErr w:type="spellStart"/>
-      <w:r>
-        <w:rPr>
-          <w:rFonts w:ascii="Times New Roman" w:hAnsi="Times New Roman" w:cs="Times New Roman"/>
-          <w:sz w:val="24"/>
-        </w:rPr>
-        <w:t>id</w:t>
-      </w:r>
-      <w:proofErr w:type="spellEnd"/>
-      <w:r>
-        <w:rPr>
-          <w:rFonts w:ascii="Times New Roman" w:hAnsi="Times New Roman" w:cs="Times New Roman"/>
-          <w:sz w:val="24"/>
-        </w:rPr>
-        <w:t xml:space="preserve"> des </w:t>
-      </w:r>
-      <w:proofErr w:type="spellStart"/>
-      <w:r>
-        <w:rPr>
-          <w:rFonts w:ascii="Times New Roman" w:hAnsi="Times New Roman" w:cs="Times New Roman"/>
-          <w:sz w:val="24"/>
-        </w:rPr>
-        <w:t>screenings</w:t>
-      </w:r>
-      <w:proofErr w:type="spellEnd"/>
-      <w:r>
-        <w:rPr>
-          <w:rFonts w:ascii="Times New Roman" w:hAnsi="Times New Roman" w:cs="Times New Roman"/>
-          <w:sz w:val="24"/>
-        </w:rPr>
-        <w:t xml:space="preserve"> referenziert. </w:t>
-      </w:r>
-      <w:r>
-        <w:rPr>
-          <w:rFonts w:ascii="Times New Roman" w:hAnsi="Times New Roman" w:cs="Times New Roman"/>
-          <w:sz w:val="24"/>
-        </w:rPr>
-        <w:t xml:space="preserve">Da – wie bereits angemerkt – sowohl ein </w:t>
-      </w:r>
-      <w:proofErr w:type="spellStart"/>
-      <w:r>
-        <w:rPr>
-          <w:rFonts w:ascii="Times New Roman" w:hAnsi="Times New Roman" w:cs="Times New Roman"/>
-          <w:sz w:val="24"/>
-        </w:rPr>
-        <w:t>screening</w:t>
-      </w:r>
-      <w:proofErr w:type="spellEnd"/>
-      <w:r>
-        <w:rPr>
-          <w:rFonts w:ascii="Times New Roman" w:hAnsi="Times New Roman" w:cs="Times New Roman"/>
-          <w:sz w:val="24"/>
-        </w:rPr>
-        <w:t xml:space="preserve"> als auch ein </w:t>
-      </w:r>
-      <w:proofErr w:type="spellStart"/>
-      <w:r>
-        <w:rPr>
-          <w:rFonts w:ascii="Times New Roman" w:hAnsi="Times New Roman" w:cs="Times New Roman"/>
-          <w:sz w:val="24"/>
-        </w:rPr>
-        <w:t>seat</w:t>
-      </w:r>
-      <w:proofErr w:type="spellEnd"/>
-      <w:r>
-        <w:rPr>
-          <w:rFonts w:ascii="Times New Roman" w:hAnsi="Times New Roman" w:cs="Times New Roman"/>
-          <w:sz w:val="24"/>
-        </w:rPr>
-        <w:t xml:space="preserve"> jeweils einen Fremdschlüssel </w:t>
-      </w:r>
-      <w:proofErr w:type="spellStart"/>
-      <w:r>
-        <w:rPr>
-          <w:rFonts w:ascii="Times New Roman" w:hAnsi="Times New Roman" w:cs="Times New Roman"/>
-          <w:sz w:val="24"/>
-        </w:rPr>
-        <w:t>fk_hall</w:t>
-      </w:r>
-      <w:proofErr w:type="spellEnd"/>
-      <w:r>
-        <w:rPr>
-          <w:rFonts w:ascii="Times New Roman" w:hAnsi="Times New Roman" w:cs="Times New Roman"/>
-          <w:sz w:val="24"/>
-        </w:rPr>
-        <w:t xml:space="preserve"> besitzen, wird bei einer eingehenden Reservierung überprüft, ob diese übereinstimmen.</w:t>
+      <w:r>
+        <w:rPr>
+          <w:rFonts w:ascii="Times New Roman" w:hAnsi="Times New Roman" w:cs="Times New Roman"/>
+          <w:sz w:val="24"/>
+        </w:rPr>
+        <w:t xml:space="preserve"> besitzt neben dem fk_seat auch ei</w:t>
+      </w:r>
+      <w:r>
+        <w:rPr>
+          <w:rFonts w:ascii="Times New Roman" w:hAnsi="Times New Roman" w:cs="Times New Roman"/>
+          <w:sz w:val="24"/>
+        </w:rPr>
+        <w:t xml:space="preserve">nen Fremdschlüssel fk_screening, der zur id des screenings referenziert. </w:t>
+      </w:r>
+      <w:r>
+        <w:rPr>
+          <w:rFonts w:ascii="Times New Roman" w:hAnsi="Times New Roman" w:cs="Times New Roman"/>
+          <w:sz w:val="24"/>
+        </w:rPr>
+        <w:t xml:space="preserve">Da – wie bereits angemerkt – sowohl ein screening als auch ein seat jeweils einen Fremdschlüssel fk_hall besitzen, wird bei einer eingehenden Reservierung </w:t>
+      </w:r>
+      <w:r>
+        <w:rPr>
+          <w:rFonts w:ascii="Times New Roman" w:hAnsi="Times New Roman" w:cs="Times New Roman"/>
+          <w:sz w:val="24"/>
+        </w:rPr>
+        <w:t xml:space="preserve">mitunter anhand der unten genannten View </w:t>
+      </w:r>
+      <w:r>
+        <w:rPr>
+          <w:rFonts w:ascii="Times New Roman" w:hAnsi="Times New Roman" w:cs="Times New Roman"/>
+          <w:sz w:val="24"/>
+        </w:rPr>
+        <w:t>überprüft, ob diese übereinstimmen.</w:t>
       </w:r>
       <w:r>
         <w:rPr>
@@ -1727,15 +1131,98 @@
           <w:sz w:val="24"/>
         </w:rPr>
       </w:pPr>
-    </w:p>
-    <w:p>
-      <w:pPr>
-        <w:spacing w:after="0"/>
-        <w:rPr>
-          <w:rFonts w:ascii="Times New Roman" w:hAnsi="Times New Roman" w:cs="Times New Roman"/>
-          <w:sz w:val="24"/>
-        </w:rPr>
-      </w:pPr>
+      <w:r>
+        <w:rPr>
+          <w:rFonts w:ascii="Times New Roman" w:hAnsi="Times New Roman" w:cs="Times New Roman"/>
+          <w:sz w:val="24"/>
+        </w:rPr>
+        <w:t xml:space="preserve">Nicht außer Acht zu lassen, ist außerdem die View </w:t>
+      </w:r>
+      <w:r>
+        <w:rPr>
+          <w:rFonts w:ascii="Times New Roman" w:hAnsi="Times New Roman" w:cs="Times New Roman"/>
+          <w:b/>
+          <w:sz w:val="24"/>
+        </w:rPr>
+        <w:t>seatsPerScreening</w:t>
+      </w:r>
+      <w:r>
+        <w:rPr>
+          <w:rFonts w:ascii="Times New Roman" w:hAnsi="Times New Roman" w:cs="Times New Roman"/>
+          <w:sz w:val="24"/>
+        </w:rPr>
+        <w:t>, die am Ende des init.sql erstellt wird und in welcher die Tabellen seat und screening durch die gemeinsamen hall ids gejoint werden:</w:t>
+      </w:r>
+    </w:p>
+    <w:p>
+      <w:pPr>
+        <w:spacing w:after="0"/>
+        <w:rPr>
+          <w:rFonts w:ascii="Times New Roman" w:hAnsi="Times New Roman" w:cs="Times New Roman"/>
+          <w:sz w:val="24"/>
+        </w:rPr>
+      </w:pPr>
+      <w:r>
+        <w:rPr>
+          <w:noProof/>
+          <w:lang w:eastAsia="de-AT"/>
+        </w:rPr>
+        <w:drawing>
+          <wp:inline distT="0" distB="0" distL="0" distR="0" wp14:anchorId="41A51CB6" wp14:editId="333D997B">
+            <wp:extent cx="5760720" cy="1170940"/>
+            <wp:effectExtent l="0" t="0" r="0" b="0"/>
+            <wp:docPr id="3" name="Grafik 3"/>
+            <wp:cNvGraphicFramePr>
+              <a:graphicFrameLocks xmlns:a="http://schemas.openxmlformats.org/drawingml/2006/main" noChangeAspect="1"/>
+            </wp:cNvGraphicFramePr>
+            <a:graphic xmlns:a="http://schemas.openxmlformats.org/drawingml/2006/main">
+              <a:graphicData uri="http://schemas.openxmlformats.org/drawingml/2006/picture">
+                <pic:pic xmlns:pic="http://schemas.openxmlformats.org/drawingml/2006/picture">
+                  <pic:nvPicPr>
+                    <pic:cNvPr id="1" name=""/>
+                    <pic:cNvPicPr/>
+                  </pic:nvPicPr>
+                  <pic:blipFill>
+                    <a:blip r:embed="rId9"/>
+                    <a:stretch>
+                      <a:fillRect/>
+                    </a:stretch>
+                  </pic:blipFill>
+                  <pic:spPr>
+                    <a:xfrm>
+                      <a:off x="0" y="0"/>
+                      <a:ext cx="5760720" cy="1170940"/>
+                    </a:xfrm>
+                    <a:prstGeom prst="rect">
+                      <a:avLst/>
+                    </a:prstGeom>
+                  </pic:spPr>
+                </pic:pic>
+              </a:graphicData>
+            </a:graphic>
+          </wp:inline>
+        </w:drawing>
+      </w:r>
+    </w:p>
+    <w:p>
+      <w:pPr>
+        <w:spacing w:after="0"/>
+        <w:rPr>
+          <w:rFonts w:ascii="Times New Roman" w:hAnsi="Times New Roman" w:cs="Times New Roman"/>
+          <w:sz w:val="24"/>
+        </w:rPr>
+      </w:pPr>
+    </w:p>
+    <w:p>
+      <w:pPr>
+        <w:spacing w:after="0"/>
+        <w:rPr>
+          <w:rFonts w:ascii="Times New Roman" w:hAnsi="Times New Roman" w:cs="Times New Roman"/>
+          <w:sz w:val="24"/>
+        </w:rPr>
+      </w:pPr>
+      <w:bookmarkStart w:id="0" w:name="_GoBack"/>
+      <w:bookmarkEnd w:id="0"/>
     </w:p>
     <w:p>
       <w:pPr>
@@ -1785,23 +1272,7 @@
           <w:rFonts w:ascii="Times New Roman" w:hAnsi="Times New Roman" w:cs="Times New Roman"/>
           <w:sz w:val="24"/>
         </w:rPr>
-        <w:t>Unter /</w:t>
-      </w:r>
-      <w:proofErr w:type="spellStart"/>
-      <w:r>
-        <w:rPr>
-          <w:rFonts w:ascii="Times New Roman" w:hAnsi="Times New Roman" w:cs="Times New Roman"/>
-          <w:sz w:val="24"/>
-        </w:rPr>
-        <w:t>test</w:t>
-      </w:r>
-      <w:proofErr w:type="spellEnd"/>
-      <w:r>
-        <w:rPr>
-          <w:rFonts w:ascii="Times New Roman" w:hAnsi="Times New Roman" w:cs="Times New Roman"/>
-          <w:sz w:val="24"/>
-        </w:rPr>
-        <w:t xml:space="preserve"> befindet sich die Datei „DatabaseTests.java“. Anhand dieser können die jeweiligen </w:t>
+        <w:t xml:space="preserve">Unter /test befindet sich die Datei „DatabaseTests.java“. Anhand dieser können die jeweiligen </w:t>
       </w:r>
       <w:r>
         <w:rPr>
@@ -1914,14 +1385,34 @@
           <w:sz w:val="24"/>
         </w:rPr>
       </w:pPr>
-      <w:bookmarkStart w:id="0" w:name="_GoBack"/>
-      <w:bookmarkEnd w:id="0"/>
-      <w:r>
-        <w:rPr>
-          <w:rFonts w:ascii="Times New Roman" w:hAnsi="Times New Roman" w:cs="Times New Roman"/>
-          <w:sz w:val="24"/>
-        </w:rPr>
-        <w:t>Tipp: Wichtig sind vor allem jene Klassen, die für eine Reservierung benötigt werden.</w:t>
+      <w:r>
+        <w:rPr>
+          <w:rFonts w:ascii="Times New Roman" w:hAnsi="Times New Roman" w:cs="Times New Roman"/>
+          <w:i/>
+          <w:sz w:val="24"/>
+        </w:rPr>
+        <w:t>Tipp:</w:t>
+      </w:r>
+      <w:r>
+        <w:rPr>
+          <w:rFonts w:ascii="Times New Roman" w:hAnsi="Times New Roman" w:cs="Times New Roman"/>
+          <w:sz w:val="24"/>
+        </w:rPr>
+        <w:t xml:space="preserve"> Wichtig sind vor allem jene Klassen, die für eine Reservierung benötigt werden</w:t>
+      </w:r>
+      <w:r>
+        <w:rPr>
+          <w:rFonts w:ascii="Times New Roman" w:hAnsi="Times New Roman" w:cs="Times New Roman"/>
+          <w:sz w:val="24"/>
+        </w:rPr>
+        <w:t xml:space="preserve"> (CustomerDAO, SeatDAO, CheckSeatInHall)</w:t>
+      </w:r>
+      <w:r>
+        <w:rPr>
+          <w:rFonts w:ascii="Times New Roman" w:hAnsi="Times New Roman" w:cs="Times New Roman"/>
+          <w:sz w:val="24"/>
+        </w:rPr>
+        <w:t>.</w:t>
       </w:r>
     </w:p>
     <w:p>
@@ -2066,8 +1557,8 @@
       </w:pPr>
     </w:p>
     <w:sectPr>
-      <w:headerReference w:type="default" r:id="rId9"/>
-      <w:footerReference w:type="default" r:id="rId10"/>
+      <w:headerReference w:type="default" r:id="rId10"/>
+      <w:footerReference w:type="default" r:id="rId11"/>
       <w:pgSz w:w="11906" w:h="16838"/>
       <w:pgMar w:top="1417" w:right="1417" w:bottom="1134" w:left="1417" w:header="708" w:footer="708" w:gutter="0"/>
       <w:cols w:space="708"/>
@@ -2166,7 +1657,7 @@
                 <w:bCs/>
                 <w:noProof/>
               </w:rPr>
-              <w:t>2</w:t>
+              <w:t>3</w:t>
             </w:r>
             <w:r>
               <w:rPr>
@@ -2269,13 +1760,8 @@
     <w:pPr>
       <w:pStyle w:val="Kopfzeile"/>
     </w:pPr>
-    <w:proofErr w:type="spellStart"/>
     <w:r>
-      <w:t>Datawarehousing</w:t>
-    </w:r>
-    <w:proofErr w:type="spellEnd"/>
-    <w:r>
-      <w:t xml:space="preserve">, </w:t>
+      <w:t xml:space="preserve">Datawarehousing, </w:t>
     </w:r>
     <w:r>
       <w:t>ITM14</w:t>

</xml_diff>